<commit_message>
csv and xlsx add
</commit_message>
<xml_diff>
--- a/Лабы/1.1.1/1.1.1.docx
+++ b/Лабы/1.1.1/1.1.1.docx
@@ -4,55 +4,727 @@
   <w:body>
     <w:p>
       <w:pPr>
-        <w:pStyle w:val="a3"/>
-        <w:numPr>
-          <w:ilvl w:val="0"/>
-          <w:numId w:val="1"/>
-        </w:numPr>
-      </w:pPr>
-      <w:r>
-        <w:t>Аннотация</w:t>
+        <w:pStyle w:val="a5"/>
+        <w:rPr>
+          <w:color w:val="000000" w:themeColor="text1"/>
+        </w:rPr>
+      </w:pPr>
+      <w:r>
+        <w:rPr>
+          <w:color w:val="000000" w:themeColor="text1"/>
+        </w:rPr>
+        <w:br w:type="page"/>
       </w:r>
     </w:p>
-    <w:p/>
+    <w:sdt>
+      <w:sdtPr>
+        <w:rPr>
+          <w:color w:val="000000" w:themeColor="text1"/>
+        </w:rPr>
+        <w:id w:val="-245103370"/>
+        <w:docPartObj>
+          <w:docPartGallery w:val="Table of Contents"/>
+          <w:docPartUnique/>
+        </w:docPartObj>
+      </w:sdtPr>
+      <w:sdtEndPr>
+        <w:rPr>
+          <w:b/>
+          <w:bCs/>
+        </w:rPr>
+      </w:sdtEndPr>
+      <w:sdtContent>
+        <w:p>
+          <w:pPr>
+            <w:rPr>
+              <w:color w:val="000000" w:themeColor="text1"/>
+            </w:rPr>
+          </w:pPr>
+          <w:r>
+            <w:rPr>
+              <w:color w:val="000000" w:themeColor="text1"/>
+            </w:rPr>
+            <w:t>Оглавление</w:t>
+          </w:r>
+        </w:p>
+        <w:p>
+          <w:pPr>
+            <w:pStyle w:val="11"/>
+            <w:tabs>
+              <w:tab w:val="right" w:leader="dot" w:pos="9345"/>
+            </w:tabs>
+            <w:rPr>
+              <w:rFonts w:eastAsiaTheme="minorEastAsia"/>
+              <w:noProof/>
+              <w:color w:val="000000" w:themeColor="text1"/>
+              <w:lang w:eastAsia="ru-RU"/>
+            </w:rPr>
+          </w:pPr>
+          <w:r>
+            <w:rPr>
+              <w:color w:val="000000" w:themeColor="text1"/>
+            </w:rPr>
+            <w:fldChar w:fldCharType="begin"/>
+          </w:r>
+          <w:r>
+            <w:rPr>
+              <w:color w:val="000000" w:themeColor="text1"/>
+            </w:rPr>
+            <w:instrText xml:space="preserve"> TOC \o "1-3" \h \z \u </w:instrText>
+          </w:r>
+          <w:r>
+            <w:rPr>
+              <w:color w:val="000000" w:themeColor="text1"/>
+            </w:rPr>
+            <w:fldChar w:fldCharType="separate"/>
+          </w:r>
+          <w:hyperlink w:anchor="_Toc208219566" w:history="1">
+            <w:r>
+              <w:rPr>
+                <w:rStyle w:val="a6"/>
+                <w:noProof/>
+                <w:color w:val="000000" w:themeColor="text1"/>
+              </w:rPr>
+              <w:t>Аннотация</w:t>
+            </w:r>
+            <w:r>
+              <w:rPr>
+                <w:noProof/>
+                <w:webHidden/>
+                <w:color w:val="000000" w:themeColor="text1"/>
+              </w:rPr>
+              <w:tab/>
+            </w:r>
+            <w:r>
+              <w:rPr>
+                <w:noProof/>
+                <w:webHidden/>
+                <w:color w:val="000000" w:themeColor="text1"/>
+              </w:rPr>
+              <w:fldChar w:fldCharType="begin"/>
+            </w:r>
+            <w:r>
+              <w:rPr>
+                <w:noProof/>
+                <w:webHidden/>
+                <w:color w:val="000000" w:themeColor="text1"/>
+              </w:rPr>
+              <w:instrText xml:space="preserve"> PAGEREF _Toc208219566 \h </w:instrText>
+            </w:r>
+            <w:r>
+              <w:rPr>
+                <w:noProof/>
+                <w:webHidden/>
+                <w:color w:val="000000" w:themeColor="text1"/>
+              </w:rPr>
+            </w:r>
+            <w:r>
+              <w:rPr>
+                <w:noProof/>
+                <w:webHidden/>
+                <w:color w:val="000000" w:themeColor="text1"/>
+              </w:rPr>
+              <w:fldChar w:fldCharType="separate"/>
+            </w:r>
+            <w:r>
+              <w:rPr>
+                <w:noProof/>
+                <w:webHidden/>
+                <w:color w:val="000000" w:themeColor="text1"/>
+              </w:rPr>
+              <w:t>2</w:t>
+            </w:r>
+            <w:r>
+              <w:rPr>
+                <w:noProof/>
+                <w:webHidden/>
+                <w:color w:val="000000" w:themeColor="text1"/>
+              </w:rPr>
+              <w:fldChar w:fldCharType="end"/>
+            </w:r>
+          </w:hyperlink>
+        </w:p>
+        <w:p>
+          <w:pPr>
+            <w:pStyle w:val="11"/>
+            <w:tabs>
+              <w:tab w:val="right" w:leader="dot" w:pos="9345"/>
+            </w:tabs>
+            <w:rPr>
+              <w:rFonts w:eastAsiaTheme="minorEastAsia"/>
+              <w:noProof/>
+              <w:color w:val="000000" w:themeColor="text1"/>
+              <w:lang w:eastAsia="ru-RU"/>
+            </w:rPr>
+          </w:pPr>
+          <w:hyperlink w:anchor="_Toc208219567" w:history="1">
+            <w:r>
+              <w:rPr>
+                <w:rStyle w:val="a6"/>
+                <w:noProof/>
+                <w:color w:val="000000" w:themeColor="text1"/>
+              </w:rPr>
+              <w:t>Теоретические сведения</w:t>
+            </w:r>
+            <w:r>
+              <w:rPr>
+                <w:noProof/>
+                <w:webHidden/>
+                <w:color w:val="000000" w:themeColor="text1"/>
+              </w:rPr>
+              <w:tab/>
+            </w:r>
+            <w:r>
+              <w:rPr>
+                <w:noProof/>
+                <w:webHidden/>
+                <w:color w:val="000000" w:themeColor="text1"/>
+              </w:rPr>
+              <w:fldChar w:fldCharType="begin"/>
+            </w:r>
+            <w:r>
+              <w:rPr>
+                <w:noProof/>
+                <w:webHidden/>
+                <w:color w:val="000000" w:themeColor="text1"/>
+              </w:rPr>
+              <w:instrText xml:space="preserve"> PAGEREF _Toc208219567 \h </w:instrText>
+            </w:r>
+            <w:r>
+              <w:rPr>
+                <w:noProof/>
+                <w:webHidden/>
+                <w:color w:val="000000" w:themeColor="text1"/>
+              </w:rPr>
+            </w:r>
+            <w:r>
+              <w:rPr>
+                <w:noProof/>
+                <w:webHidden/>
+                <w:color w:val="000000" w:themeColor="text1"/>
+              </w:rPr>
+              <w:fldChar w:fldCharType="separate"/>
+            </w:r>
+            <w:r>
+              <w:rPr>
+                <w:noProof/>
+                <w:webHidden/>
+                <w:color w:val="000000" w:themeColor="text1"/>
+              </w:rPr>
+              <w:t>2</w:t>
+            </w:r>
+            <w:r>
+              <w:rPr>
+                <w:noProof/>
+                <w:webHidden/>
+                <w:color w:val="000000" w:themeColor="text1"/>
+              </w:rPr>
+              <w:fldChar w:fldCharType="end"/>
+            </w:r>
+          </w:hyperlink>
+        </w:p>
+        <w:p>
+          <w:pPr>
+            <w:pStyle w:val="11"/>
+            <w:tabs>
+              <w:tab w:val="right" w:leader="dot" w:pos="9345"/>
+            </w:tabs>
+            <w:rPr>
+              <w:rFonts w:eastAsiaTheme="minorEastAsia"/>
+              <w:noProof/>
+              <w:color w:val="000000" w:themeColor="text1"/>
+              <w:lang w:eastAsia="ru-RU"/>
+            </w:rPr>
+          </w:pPr>
+          <w:hyperlink w:anchor="_Toc208219568" w:history="1">
+            <w:r>
+              <w:rPr>
+                <w:rStyle w:val="a6"/>
+                <w:noProof/>
+                <w:color w:val="000000" w:themeColor="text1"/>
+              </w:rPr>
+              <w:t>Методика измерений</w:t>
+            </w:r>
+            <w:r>
+              <w:rPr>
+                <w:noProof/>
+                <w:webHidden/>
+                <w:color w:val="000000" w:themeColor="text1"/>
+              </w:rPr>
+              <w:tab/>
+            </w:r>
+            <w:r>
+              <w:rPr>
+                <w:noProof/>
+                <w:webHidden/>
+                <w:color w:val="000000" w:themeColor="text1"/>
+              </w:rPr>
+              <w:fldChar w:fldCharType="begin"/>
+            </w:r>
+            <w:r>
+              <w:rPr>
+                <w:noProof/>
+                <w:webHidden/>
+                <w:color w:val="000000" w:themeColor="text1"/>
+              </w:rPr>
+              <w:instrText xml:space="preserve"> PAGEREF _Toc208219568 \h </w:instrText>
+            </w:r>
+            <w:r>
+              <w:rPr>
+                <w:noProof/>
+                <w:webHidden/>
+                <w:color w:val="000000" w:themeColor="text1"/>
+              </w:rPr>
+            </w:r>
+            <w:r>
+              <w:rPr>
+                <w:noProof/>
+                <w:webHidden/>
+                <w:color w:val="000000" w:themeColor="text1"/>
+              </w:rPr>
+              <w:fldChar w:fldCharType="separate"/>
+            </w:r>
+            <w:r>
+              <w:rPr>
+                <w:noProof/>
+                <w:webHidden/>
+                <w:color w:val="000000" w:themeColor="text1"/>
+              </w:rPr>
+              <w:t>3</w:t>
+            </w:r>
+            <w:r>
+              <w:rPr>
+                <w:noProof/>
+                <w:webHidden/>
+                <w:color w:val="000000" w:themeColor="text1"/>
+              </w:rPr>
+              <w:fldChar w:fldCharType="end"/>
+            </w:r>
+          </w:hyperlink>
+        </w:p>
+        <w:p>
+          <w:pPr>
+            <w:pStyle w:val="11"/>
+            <w:tabs>
+              <w:tab w:val="right" w:leader="dot" w:pos="9345"/>
+            </w:tabs>
+            <w:rPr>
+              <w:rFonts w:eastAsiaTheme="minorEastAsia"/>
+              <w:noProof/>
+              <w:color w:val="000000" w:themeColor="text1"/>
+              <w:lang w:eastAsia="ru-RU"/>
+            </w:rPr>
+          </w:pPr>
+          <w:hyperlink w:anchor="_Toc208219569" w:history="1">
+            <w:r>
+              <w:rPr>
+                <w:rStyle w:val="a6"/>
+                <w:noProof/>
+                <w:color w:val="000000" w:themeColor="text1"/>
+              </w:rPr>
+              <w:t>Оборудование и инструментальные погрешности</w:t>
+            </w:r>
+            <w:r>
+              <w:rPr>
+                <w:noProof/>
+                <w:webHidden/>
+                <w:color w:val="000000" w:themeColor="text1"/>
+              </w:rPr>
+              <w:tab/>
+            </w:r>
+            <w:r>
+              <w:rPr>
+                <w:noProof/>
+                <w:webHidden/>
+                <w:color w:val="000000" w:themeColor="text1"/>
+              </w:rPr>
+              <w:fldChar w:fldCharType="begin"/>
+            </w:r>
+            <w:r>
+              <w:rPr>
+                <w:noProof/>
+                <w:webHidden/>
+                <w:color w:val="000000" w:themeColor="text1"/>
+              </w:rPr>
+              <w:instrText xml:space="preserve"> PAGEREF _Toc208219569 \h </w:instrText>
+            </w:r>
+            <w:r>
+              <w:rPr>
+                <w:noProof/>
+                <w:webHidden/>
+                <w:color w:val="000000" w:themeColor="text1"/>
+              </w:rPr>
+            </w:r>
+            <w:r>
+              <w:rPr>
+                <w:noProof/>
+                <w:webHidden/>
+                <w:color w:val="000000" w:themeColor="text1"/>
+              </w:rPr>
+              <w:fldChar w:fldCharType="separate"/>
+            </w:r>
+            <w:r>
+              <w:rPr>
+                <w:noProof/>
+                <w:webHidden/>
+                <w:color w:val="000000" w:themeColor="text1"/>
+              </w:rPr>
+              <w:t>3</w:t>
+            </w:r>
+            <w:r>
+              <w:rPr>
+                <w:noProof/>
+                <w:webHidden/>
+                <w:color w:val="000000" w:themeColor="text1"/>
+              </w:rPr>
+              <w:fldChar w:fldCharType="end"/>
+            </w:r>
+          </w:hyperlink>
+        </w:p>
+        <w:p>
+          <w:pPr>
+            <w:pStyle w:val="11"/>
+            <w:tabs>
+              <w:tab w:val="right" w:leader="dot" w:pos="9345"/>
+            </w:tabs>
+            <w:rPr>
+              <w:rFonts w:eastAsiaTheme="minorEastAsia"/>
+              <w:noProof/>
+              <w:color w:val="000000" w:themeColor="text1"/>
+              <w:lang w:eastAsia="ru-RU"/>
+            </w:rPr>
+          </w:pPr>
+          <w:hyperlink w:anchor="_Toc208219570" w:history="1">
+            <w:r>
+              <w:rPr>
+                <w:rStyle w:val="a6"/>
+                <w:noProof/>
+                <w:color w:val="000000" w:themeColor="text1"/>
+              </w:rPr>
+              <w:t>Результаты измерений и обработка данных</w:t>
+            </w:r>
+            <w:r>
+              <w:rPr>
+                <w:noProof/>
+                <w:webHidden/>
+                <w:color w:val="000000" w:themeColor="text1"/>
+              </w:rPr>
+              <w:tab/>
+            </w:r>
+            <w:r>
+              <w:rPr>
+                <w:noProof/>
+                <w:webHidden/>
+                <w:color w:val="000000" w:themeColor="text1"/>
+              </w:rPr>
+              <w:fldChar w:fldCharType="begin"/>
+            </w:r>
+            <w:r>
+              <w:rPr>
+                <w:noProof/>
+                <w:webHidden/>
+                <w:color w:val="000000" w:themeColor="text1"/>
+              </w:rPr>
+              <w:instrText xml:space="preserve"> PAGEREF _Toc208219570 \h </w:instrText>
+            </w:r>
+            <w:r>
+              <w:rPr>
+                <w:noProof/>
+                <w:webHidden/>
+                <w:color w:val="000000" w:themeColor="text1"/>
+              </w:rPr>
+            </w:r>
+            <w:r>
+              <w:rPr>
+                <w:noProof/>
+                <w:webHidden/>
+                <w:color w:val="000000" w:themeColor="text1"/>
+              </w:rPr>
+              <w:fldChar w:fldCharType="separate"/>
+            </w:r>
+            <w:r>
+              <w:rPr>
+                <w:noProof/>
+                <w:webHidden/>
+                <w:color w:val="000000" w:themeColor="text1"/>
+              </w:rPr>
+              <w:t>3</w:t>
+            </w:r>
+            <w:r>
+              <w:rPr>
+                <w:noProof/>
+                <w:webHidden/>
+                <w:color w:val="000000" w:themeColor="text1"/>
+              </w:rPr>
+              <w:fldChar w:fldCharType="end"/>
+            </w:r>
+          </w:hyperlink>
+        </w:p>
+        <w:p>
+          <w:pPr>
+            <w:pStyle w:val="11"/>
+            <w:tabs>
+              <w:tab w:val="right" w:leader="dot" w:pos="9345"/>
+            </w:tabs>
+            <w:rPr>
+              <w:rFonts w:eastAsiaTheme="minorEastAsia"/>
+              <w:noProof/>
+              <w:color w:val="000000" w:themeColor="text1"/>
+              <w:lang w:eastAsia="ru-RU"/>
+            </w:rPr>
+          </w:pPr>
+          <w:hyperlink w:anchor="_Toc208219571" w:history="1">
+            <w:r>
+              <w:rPr>
+                <w:rStyle w:val="a6"/>
+                <w:noProof/>
+                <w:color w:val="000000" w:themeColor="text1"/>
+              </w:rPr>
+              <w:t>Обсуждение результатов</w:t>
+            </w:r>
+            <w:r>
+              <w:rPr>
+                <w:noProof/>
+                <w:webHidden/>
+                <w:color w:val="000000" w:themeColor="text1"/>
+              </w:rPr>
+              <w:tab/>
+            </w:r>
+            <w:r>
+              <w:rPr>
+                <w:noProof/>
+                <w:webHidden/>
+                <w:color w:val="000000" w:themeColor="text1"/>
+              </w:rPr>
+              <w:fldChar w:fldCharType="begin"/>
+            </w:r>
+            <w:r>
+              <w:rPr>
+                <w:noProof/>
+                <w:webHidden/>
+                <w:color w:val="000000" w:themeColor="text1"/>
+              </w:rPr>
+              <w:instrText xml:space="preserve"> PAGEREF _Toc208219571 \h </w:instrText>
+            </w:r>
+            <w:r>
+              <w:rPr>
+                <w:noProof/>
+                <w:webHidden/>
+                <w:color w:val="000000" w:themeColor="text1"/>
+              </w:rPr>
+            </w:r>
+            <w:r>
+              <w:rPr>
+                <w:noProof/>
+                <w:webHidden/>
+                <w:color w:val="000000" w:themeColor="text1"/>
+              </w:rPr>
+              <w:fldChar w:fldCharType="separate"/>
+            </w:r>
+            <w:r>
+              <w:rPr>
+                <w:noProof/>
+                <w:webHidden/>
+                <w:color w:val="000000" w:themeColor="text1"/>
+              </w:rPr>
+              <w:t>3</w:t>
+            </w:r>
+            <w:r>
+              <w:rPr>
+                <w:noProof/>
+                <w:webHidden/>
+                <w:color w:val="000000" w:themeColor="text1"/>
+              </w:rPr>
+              <w:fldChar w:fldCharType="end"/>
+            </w:r>
+          </w:hyperlink>
+        </w:p>
+        <w:p>
+          <w:pPr>
+            <w:pStyle w:val="11"/>
+            <w:tabs>
+              <w:tab w:val="right" w:leader="dot" w:pos="9345"/>
+            </w:tabs>
+            <w:rPr>
+              <w:rFonts w:eastAsiaTheme="minorEastAsia"/>
+              <w:noProof/>
+              <w:color w:val="000000" w:themeColor="text1"/>
+              <w:lang w:eastAsia="ru-RU"/>
+            </w:rPr>
+          </w:pPr>
+          <w:hyperlink w:anchor="_Toc208219572" w:history="1">
+            <w:r>
+              <w:rPr>
+                <w:rStyle w:val="a6"/>
+                <w:noProof/>
+                <w:color w:val="000000" w:themeColor="text1"/>
+              </w:rPr>
+              <w:t>Вывод</w:t>
+            </w:r>
+            <w:r>
+              <w:rPr>
+                <w:noProof/>
+                <w:webHidden/>
+                <w:color w:val="000000" w:themeColor="text1"/>
+              </w:rPr>
+              <w:tab/>
+            </w:r>
+            <w:r>
+              <w:rPr>
+                <w:noProof/>
+                <w:webHidden/>
+                <w:color w:val="000000" w:themeColor="text1"/>
+              </w:rPr>
+              <w:fldChar w:fldCharType="begin"/>
+            </w:r>
+            <w:r>
+              <w:rPr>
+                <w:noProof/>
+                <w:webHidden/>
+                <w:color w:val="000000" w:themeColor="text1"/>
+              </w:rPr>
+              <w:instrText xml:space="preserve"> PAGEREF _Toc208219572 \h </w:instrText>
+            </w:r>
+            <w:r>
+              <w:rPr>
+                <w:noProof/>
+                <w:webHidden/>
+                <w:color w:val="000000" w:themeColor="text1"/>
+              </w:rPr>
+            </w:r>
+            <w:r>
+              <w:rPr>
+                <w:noProof/>
+                <w:webHidden/>
+                <w:color w:val="000000" w:themeColor="text1"/>
+              </w:rPr>
+              <w:fldChar w:fldCharType="separate"/>
+            </w:r>
+            <w:r>
+              <w:rPr>
+                <w:noProof/>
+                <w:webHidden/>
+                <w:color w:val="000000" w:themeColor="text1"/>
+              </w:rPr>
+              <w:t>3</w:t>
+            </w:r>
+            <w:r>
+              <w:rPr>
+                <w:noProof/>
+                <w:webHidden/>
+                <w:color w:val="000000" w:themeColor="text1"/>
+              </w:rPr>
+              <w:fldChar w:fldCharType="end"/>
+            </w:r>
+          </w:hyperlink>
+        </w:p>
+        <w:p>
+          <w:pPr>
+            <w:rPr>
+              <w:color w:val="000000" w:themeColor="text1"/>
+            </w:rPr>
+          </w:pPr>
+          <w:r>
+            <w:rPr>
+              <w:b/>
+              <w:bCs/>
+              <w:color w:val="000000" w:themeColor="text1"/>
+            </w:rPr>
+            <w:fldChar w:fldCharType="end"/>
+          </w:r>
+        </w:p>
+      </w:sdtContent>
+    </w:sdt>
     <w:p>
       <w:pPr>
-        <w:pStyle w:val="a3"/>
-        <w:numPr>
-          <w:ilvl w:val="0"/>
-          <w:numId w:val="1"/>
-        </w:numPr>
-      </w:pPr>
-      <w:r>
-        <w:t>Теоретические сведения</w:t>
-      </w:r>
+        <w:rPr>
+          <w:rFonts w:asciiTheme="majorHAnsi" w:eastAsiaTheme="majorEastAsia" w:hAnsiTheme="majorHAnsi" w:cstheme="majorBidi"/>
+          <w:color w:val="000000" w:themeColor="text1"/>
+          <w:sz w:val="32"/>
+          <w:szCs w:val="32"/>
+        </w:rPr>
+      </w:pPr>
     </w:p>
     <w:p>
       <w:pPr>
-        <w:pStyle w:val="a3"/>
-      </w:pPr>
+        <w:pStyle w:val="1"/>
+        <w:rPr>
+          <w:color w:val="000000" w:themeColor="text1"/>
+        </w:rPr>
+      </w:pPr>
+      <w:bookmarkStart w:id="0" w:name="_Toc208219566"/>
+      <w:r>
+        <w:rPr>
+          <w:color w:val="000000" w:themeColor="text1"/>
+        </w:rPr>
+        <w:t>Аннотация</w:t>
+      </w:r>
+      <w:bookmarkEnd w:id="0"/>
     </w:p>
     <w:p>
-      <w:r>
-        <w:t>Удельное сопротивление однородной проволоки круглого сечения:</w:t>
-      </w:r>
+      <w:pPr>
+        <w:rPr>
+          <w:color w:val="000000" w:themeColor="text1"/>
+          <w:lang w:val="en-US"/>
+        </w:rPr>
+      </w:pPr>
     </w:p>
     <w:p>
       <w:pPr>
-        <w:rPr>
-          <w:rFonts w:eastAsiaTheme="minorEastAsia"/>
+        <w:pStyle w:val="1"/>
+        <w:rPr>
+          <w:color w:val="000000" w:themeColor="text1"/>
+        </w:rPr>
+      </w:pPr>
+      <w:bookmarkStart w:id="1" w:name="_Toc208219567"/>
+      <w:r>
+        <w:rPr>
+          <w:color w:val="000000" w:themeColor="text1"/>
+        </w:rPr>
+        <w:t>Теоретические сведения</w:t>
+      </w:r>
+      <w:bookmarkEnd w:id="1"/>
+    </w:p>
+    <w:p>
+      <w:pPr>
+        <w:pStyle w:val="a3"/>
+        <w:rPr>
+          <w:color w:val="000000" w:themeColor="text1"/>
+        </w:rPr>
+      </w:pPr>
+    </w:p>
+    <w:p>
+      <w:pPr>
+        <w:rPr>
+          <w:color w:val="000000" w:themeColor="text1"/>
+        </w:rPr>
+      </w:pPr>
+      <w:r>
+        <w:rPr>
+          <w:color w:val="000000" w:themeColor="text1"/>
+        </w:rPr>
+        <w:t>Удельное сопротивление однородной проволоки круглого сечения:</w:t>
+      </w:r>
+    </w:p>
+    <w:p>
+      <w:pPr>
+        <w:rPr>
+          <w:rFonts w:eastAsiaTheme="minorEastAsia"/>
+          <w:color w:val="000000" w:themeColor="text1"/>
         </w:rPr>
       </w:pPr>
       <m:oMath>
         <m:r>
           <w:rPr>
             <w:rFonts w:ascii="Cambria Math" w:hAnsi="Cambria Math"/>
+            <w:color w:val="000000" w:themeColor="text1"/>
           </w:rPr>
           <m:t>ρ=</m:t>
         </m:r>
         <m:r>
           <w:rPr>
             <w:rFonts w:ascii="Cambria Math" w:hAnsi="Cambria Math"/>
+            <w:color w:val="000000" w:themeColor="text1"/>
             <w:lang w:val="en-US"/>
           </w:rPr>
           <m:t>R</m:t>
@@ -63,6 +735,7 @@
               <w:rPr>
                 <w:rFonts w:ascii="Cambria Math" w:hAnsi="Cambria Math"/>
                 <w:i/>
+                <w:color w:val="000000" w:themeColor="text1"/>
                 <w:lang w:val="en-US"/>
               </w:rPr>
             </m:ctrlPr>
@@ -71,6 +744,7 @@
             <m:r>
               <w:rPr>
                 <w:rFonts w:ascii="Cambria Math" w:hAnsi="Cambria Math"/>
+                <w:color w:val="000000" w:themeColor="text1"/>
                 <w:lang w:val="en-US"/>
               </w:rPr>
               <m:t>π</m:t>
@@ -81,6 +755,7 @@
                   <w:rPr>
                     <w:rFonts w:ascii="Cambria Math" w:hAnsi="Cambria Math"/>
                     <w:i/>
+                    <w:color w:val="000000" w:themeColor="text1"/>
                     <w:lang w:val="en-US"/>
                   </w:rPr>
                 </m:ctrlPr>
@@ -89,6 +764,7 @@
                 <m:r>
                   <w:rPr>
                     <w:rFonts w:ascii="Cambria Math" w:hAnsi="Cambria Math"/>
+                    <w:color w:val="000000" w:themeColor="text1"/>
                     <w:lang w:val="en-US"/>
                   </w:rPr>
                   <m:t>d</m:t>
@@ -98,6 +774,7 @@
                 <m:r>
                   <w:rPr>
                     <w:rFonts w:ascii="Cambria Math" w:hAnsi="Cambria Math"/>
+                    <w:color w:val="000000" w:themeColor="text1"/>
                     <w:lang w:val="en-US"/>
                   </w:rPr>
                   <m:t>2</m:t>
@@ -109,6 +786,7 @@
             <m:r>
               <w:rPr>
                 <w:rFonts w:ascii="Cambria Math" w:hAnsi="Cambria Math"/>
+                <w:color w:val="000000" w:themeColor="text1"/>
                 <w:lang w:val="en-US"/>
               </w:rPr>
               <m:t>4l</m:t>
@@ -120,12 +798,14 @@
         <w:rPr>
           <w:rFonts w:eastAsiaTheme="minorEastAsia"/>
           <w:i/>
+          <w:color w:val="000000" w:themeColor="text1"/>
         </w:rPr>
         <w:t xml:space="preserve">  </w:t>
       </w:r>
       <w:r>
         <w:rPr>
           <w:rFonts w:eastAsiaTheme="minorEastAsia"/>
+          <w:color w:val="000000" w:themeColor="text1"/>
         </w:rPr>
         <w:t>(1)</w:t>
       </w:r>
@@ -134,17 +814,20 @@
       <w:pPr>
         <w:rPr>
           <w:rFonts w:eastAsiaTheme="minorEastAsia"/>
-        </w:rPr>
-      </w:pPr>
-      <w:r>
-        <w:rPr>
-          <w:rFonts w:eastAsiaTheme="minorEastAsia"/>
+          <w:color w:val="000000" w:themeColor="text1"/>
+        </w:rPr>
+      </w:pPr>
+      <w:r>
+        <w:rPr>
+          <w:rFonts w:eastAsiaTheme="minorEastAsia"/>
+          <w:color w:val="000000" w:themeColor="text1"/>
         </w:rPr>
         <w:t xml:space="preserve">Где </w:t>
       </w:r>
       <w:r>
         <w:rPr>
           <w:rFonts w:eastAsiaTheme="minorEastAsia"/>
+          <w:color w:val="000000" w:themeColor="text1"/>
           <w:lang w:val="en-US"/>
         </w:rPr>
         <w:t>R</w:t>
@@ -152,24 +835,21 @@
       <w:r>
         <w:rPr>
           <w:rFonts w:eastAsiaTheme="minorEastAsia"/>
-        </w:rPr>
-        <w:t xml:space="preserve"> – </w:t>
-      </w:r>
-      <w:r>
-        <w:rPr>
-          <w:rFonts w:eastAsiaTheme="minorEastAsia"/>
-        </w:rPr>
-        <w:t>сопротивление проволоки</w:t>
-      </w:r>
-      <w:r>
-        <w:rPr>
-          <w:rFonts w:eastAsiaTheme="minorEastAsia"/>
+          <w:color w:val="000000" w:themeColor="text1"/>
+        </w:rPr>
+        <w:t xml:space="preserve"> – сопротивление проволоки</w:t>
+      </w:r>
+      <w:r>
+        <w:rPr>
+          <w:rFonts w:eastAsiaTheme="minorEastAsia"/>
+          <w:color w:val="000000" w:themeColor="text1"/>
         </w:rPr>
         <w:t xml:space="preserve">, </w:t>
       </w:r>
       <w:r>
         <w:rPr>
           <w:rFonts w:eastAsiaTheme="minorEastAsia"/>
+          <w:color w:val="000000" w:themeColor="text1"/>
           <w:lang w:val="en-US"/>
         </w:rPr>
         <w:t>d</w:t>
@@ -177,30 +857,14 @@
       <w:r>
         <w:rPr>
           <w:rFonts w:eastAsiaTheme="minorEastAsia"/>
-        </w:rPr>
-        <w:t xml:space="preserve"> </w:t>
-      </w:r>
-      <w:r>
-        <w:rPr>
-          <w:rFonts w:eastAsiaTheme="minorEastAsia"/>
-        </w:rPr>
-        <w:t>–</w:t>
-      </w:r>
-      <w:r>
-        <w:rPr>
-          <w:rFonts w:eastAsiaTheme="minorEastAsia"/>
-        </w:rPr>
-        <w:t xml:space="preserve"> </w:t>
-      </w:r>
-      <w:r>
-        <w:rPr>
-          <w:rFonts w:eastAsiaTheme="minorEastAsia"/>
-        </w:rPr>
-        <w:t xml:space="preserve">ее диаметр, </w:t>
-      </w:r>
-      <w:r>
-        <w:rPr>
-          <w:rFonts w:eastAsiaTheme="minorEastAsia"/>
+          <w:color w:val="000000" w:themeColor="text1"/>
+        </w:rPr>
+        <w:t xml:space="preserve"> – ее диаметр, </w:t>
+      </w:r>
+      <w:r>
+        <w:rPr>
+          <w:rFonts w:eastAsiaTheme="minorEastAsia"/>
+          <w:color w:val="000000" w:themeColor="text1"/>
           <w:lang w:val="en-US"/>
         </w:rPr>
         <w:t>l</w:t>
@@ -208,6 +872,7 @@
       <w:r>
         <w:rPr>
           <w:rFonts w:eastAsiaTheme="minorEastAsia"/>
+          <w:color w:val="000000" w:themeColor="text1"/>
         </w:rPr>
         <w:t xml:space="preserve"> – длина.</w:t>
       </w:r>
@@ -216,11 +881,13 @@
       <w:pPr>
         <w:rPr>
           <w:rFonts w:eastAsiaTheme="minorEastAsia"/>
-        </w:rPr>
-      </w:pPr>
-      <w:r>
-        <w:rPr>
-          <w:rFonts w:eastAsiaTheme="minorEastAsia"/>
+          <w:color w:val="000000" w:themeColor="text1"/>
+        </w:rPr>
+      </w:pPr>
+      <w:r>
+        <w:rPr>
+          <w:rFonts w:eastAsiaTheme="minorEastAsia"/>
+          <w:color w:val="000000" w:themeColor="text1"/>
         </w:rPr>
         <w:t>Согласно закону Ома:</w:t>
       </w:r>
@@ -229,6 +896,7 @@
       <w:pPr>
         <w:rPr>
           <w:rFonts w:eastAsiaTheme="minorEastAsia"/>
+          <w:color w:val="000000" w:themeColor="text1"/>
         </w:rPr>
       </w:pPr>
       <m:oMathPara>
@@ -236,6 +904,7 @@
           <m:r>
             <w:rPr>
               <w:rFonts w:ascii="Cambria Math" w:eastAsiaTheme="minorEastAsia" w:hAnsi="Cambria Math"/>
+              <w:color w:val="000000" w:themeColor="text1"/>
             </w:rPr>
             <m:t>U=RI</m:t>
           </m:r>
@@ -246,17 +915,20 @@
       <w:pPr>
         <w:rPr>
           <w:rFonts w:eastAsiaTheme="minorEastAsia"/>
-        </w:rPr>
-      </w:pPr>
-      <w:r>
-        <w:rPr>
-          <w:rFonts w:eastAsiaTheme="minorEastAsia"/>
+          <w:color w:val="000000" w:themeColor="text1"/>
+        </w:rPr>
+      </w:pPr>
+      <w:r>
+        <w:rPr>
+          <w:rFonts w:eastAsiaTheme="minorEastAsia"/>
+          <w:color w:val="000000" w:themeColor="text1"/>
         </w:rPr>
         <w:t xml:space="preserve">Где </w:t>
       </w:r>
       <w:r>
         <w:rPr>
           <w:rFonts w:eastAsiaTheme="minorEastAsia"/>
+          <w:color w:val="000000" w:themeColor="text1"/>
           <w:lang w:val="en-US"/>
         </w:rPr>
         <w:t>U</w:t>
@@ -264,12 +936,14 @@
       <w:r>
         <w:rPr>
           <w:rFonts w:eastAsiaTheme="minorEastAsia"/>
+          <w:color w:val="000000" w:themeColor="text1"/>
         </w:rPr>
         <w:t xml:space="preserve"> – напряжение, </w:t>
       </w:r>
       <w:r>
         <w:rPr>
           <w:rFonts w:eastAsiaTheme="minorEastAsia"/>
+          <w:color w:val="000000" w:themeColor="text1"/>
           <w:lang w:val="en-US"/>
         </w:rPr>
         <w:t>I</w:t>
@@ -277,12 +951,14 @@
       <w:r>
         <w:rPr>
           <w:rFonts w:eastAsiaTheme="minorEastAsia"/>
+          <w:color w:val="000000" w:themeColor="text1"/>
         </w:rPr>
         <w:t xml:space="preserve"> – сила тока, </w:t>
       </w:r>
       <w:r>
         <w:rPr>
           <w:rFonts w:eastAsiaTheme="minorEastAsia"/>
+          <w:color w:val="000000" w:themeColor="text1"/>
           <w:lang w:val="en-US"/>
         </w:rPr>
         <w:t>R</w:t>
@@ -290,6 +966,7 @@
       <w:r>
         <w:rPr>
           <w:rFonts w:eastAsiaTheme="minorEastAsia"/>
+          <w:color w:val="000000" w:themeColor="text1"/>
         </w:rPr>
         <w:t xml:space="preserve"> – сопротивление.</w:t>
       </w:r>
@@ -298,11 +975,13 @@
       <w:pPr>
         <w:rPr>
           <w:rFonts w:eastAsiaTheme="minorEastAsia"/>
-        </w:rPr>
-      </w:pPr>
-      <w:r>
-        <w:rPr>
-          <w:rFonts w:eastAsiaTheme="minorEastAsia"/>
+          <w:color w:val="000000" w:themeColor="text1"/>
+        </w:rPr>
+      </w:pPr>
+      <w:r>
+        <w:rPr>
+          <w:rFonts w:eastAsiaTheme="minorEastAsia"/>
+          <w:color w:val="000000" w:themeColor="text1"/>
         </w:rPr>
         <w:t>Для измерения напряжения и амперметра было предложено две схемы (Рис. 1):</w:t>
       </w:r>
@@ -311,11 +990,13 @@
       <w:pPr>
         <w:rPr>
           <w:rFonts w:eastAsiaTheme="minorEastAsia"/>
-        </w:rPr>
-      </w:pPr>
-      <w:r>
-        <w:rPr>
-          <w:rFonts w:eastAsiaTheme="minorEastAsia"/>
+          <w:color w:val="000000" w:themeColor="text1"/>
+        </w:rPr>
+      </w:pPr>
+      <w:r>
+        <w:rPr>
+          <w:rFonts w:eastAsiaTheme="minorEastAsia"/>
+          <w:color w:val="000000" w:themeColor="text1"/>
         </w:rPr>
         <w:t xml:space="preserve">В первой схеме сопротивление проволоки будет измерено по формуле: </w:t>
       </w:r>
@@ -324,6 +1005,7 @@
       <w:pPr>
         <w:rPr>
           <w:rFonts w:eastAsiaTheme="minorEastAsia"/>
+          <w:color w:val="000000" w:themeColor="text1"/>
         </w:rPr>
       </w:pPr>
       <m:oMathPara>
@@ -334,6 +1016,7 @@
                 <w:rPr>
                   <w:rFonts w:ascii="Cambria Math" w:eastAsiaTheme="minorEastAsia" w:hAnsi="Cambria Math"/>
                   <w:i/>
+                  <w:color w:val="000000" w:themeColor="text1"/>
                 </w:rPr>
               </m:ctrlPr>
             </m:sSubPr>
@@ -341,6 +1024,7 @@
               <m:r>
                 <w:rPr>
                   <w:rFonts w:ascii="Cambria Math" w:eastAsiaTheme="minorEastAsia" w:hAnsi="Cambria Math"/>
+                  <w:color w:val="000000" w:themeColor="text1"/>
                 </w:rPr>
                 <m:t>R</m:t>
               </m:r>
@@ -349,6 +1033,7 @@
               <m:r>
                 <w:rPr>
                   <w:rFonts w:ascii="Cambria Math" w:eastAsiaTheme="minorEastAsia" w:hAnsi="Cambria Math"/>
+                  <w:color w:val="000000" w:themeColor="text1"/>
                 </w:rPr>
                 <m:t>пр</m:t>
               </m:r>
@@ -357,6 +1042,7 @@
           <m:r>
             <w:rPr>
               <w:rFonts w:ascii="Cambria Math" w:eastAsiaTheme="minorEastAsia" w:hAnsi="Cambria Math"/>
+              <w:color w:val="000000" w:themeColor="text1"/>
             </w:rPr>
             <m:t>=</m:t>
           </m:r>
@@ -366,6 +1052,7 @@
                 <w:rPr>
                   <w:rFonts w:ascii="Cambria Math" w:eastAsiaTheme="minorEastAsia" w:hAnsi="Cambria Math"/>
                   <w:i/>
+                  <w:color w:val="000000" w:themeColor="text1"/>
                 </w:rPr>
               </m:ctrlPr>
             </m:sSubPr>
@@ -373,6 +1060,7 @@
               <m:r>
                 <w:rPr>
                   <w:rFonts w:ascii="Cambria Math" w:eastAsiaTheme="minorEastAsia" w:hAnsi="Cambria Math"/>
+                  <w:color w:val="000000" w:themeColor="text1"/>
                 </w:rPr>
                 <m:t>R</m:t>
               </m:r>
@@ -381,6 +1069,7 @@
               <m:r>
                 <w:rPr>
                   <w:rFonts w:ascii="Cambria Math" w:eastAsiaTheme="minorEastAsia" w:hAnsi="Cambria Math"/>
+                  <w:color w:val="000000" w:themeColor="text1"/>
                 </w:rPr>
                 <m:t>пр1</m:t>
               </m:r>
@@ -392,6 +1081,7 @@
                 <w:rPr>
                   <w:rFonts w:ascii="Cambria Math" w:eastAsiaTheme="minorEastAsia" w:hAnsi="Cambria Math"/>
                   <w:i/>
+                  <w:color w:val="000000" w:themeColor="text1"/>
                 </w:rPr>
               </m:ctrlPr>
             </m:dPr>
@@ -399,6 +1089,7 @@
               <m:r>
                 <w:rPr>
                   <w:rFonts w:ascii="Cambria Math" w:eastAsiaTheme="minorEastAsia" w:hAnsi="Cambria Math"/>
+                  <w:color w:val="000000" w:themeColor="text1"/>
                 </w:rPr>
                 <m:t>1+</m:t>
               </m:r>
@@ -408,6 +1099,7 @@
                     <w:rPr>
                       <w:rFonts w:ascii="Cambria Math" w:eastAsiaTheme="minorEastAsia" w:hAnsi="Cambria Math"/>
                       <w:i/>
+                      <w:color w:val="000000" w:themeColor="text1"/>
                     </w:rPr>
                   </m:ctrlPr>
                 </m:fPr>
@@ -418,6 +1110,7 @@
                         <w:rPr>
                           <w:rFonts w:ascii="Cambria Math" w:eastAsiaTheme="minorEastAsia" w:hAnsi="Cambria Math"/>
                           <w:i/>
+                          <w:color w:val="000000" w:themeColor="text1"/>
                         </w:rPr>
                       </m:ctrlPr>
                     </m:sSubPr>
@@ -425,6 +1118,7 @@
                       <m:r>
                         <w:rPr>
                           <w:rFonts w:ascii="Cambria Math" w:eastAsiaTheme="minorEastAsia" w:hAnsi="Cambria Math"/>
+                          <w:color w:val="000000" w:themeColor="text1"/>
                         </w:rPr>
                         <m:t>R</m:t>
                       </m:r>
@@ -433,6 +1127,7 @@
                       <m:r>
                         <w:rPr>
                           <w:rFonts w:ascii="Cambria Math" w:eastAsiaTheme="minorEastAsia" w:hAnsi="Cambria Math"/>
+                          <w:color w:val="000000" w:themeColor="text1"/>
                         </w:rPr>
                         <m:t>пр1</m:t>
                       </m:r>
@@ -446,6 +1141,7 @@
                         <w:rPr>
                           <w:rFonts w:ascii="Cambria Math" w:eastAsiaTheme="minorEastAsia" w:hAnsi="Cambria Math"/>
                           <w:i/>
+                          <w:color w:val="000000" w:themeColor="text1"/>
                         </w:rPr>
                       </m:ctrlPr>
                     </m:sSubPr>
@@ -453,6 +1149,7 @@
                       <m:r>
                         <w:rPr>
                           <w:rFonts w:ascii="Cambria Math" w:eastAsiaTheme="minorEastAsia" w:hAnsi="Cambria Math"/>
+                          <w:color w:val="000000" w:themeColor="text1"/>
                         </w:rPr>
                         <m:t>R</m:t>
                       </m:r>
@@ -461,6 +1158,7 @@
                       <m:r>
                         <w:rPr>
                           <w:rFonts w:ascii="Cambria Math" w:eastAsiaTheme="minorEastAsia" w:hAnsi="Cambria Math"/>
+                          <w:color w:val="000000" w:themeColor="text1"/>
                           <w:lang w:val="en-US"/>
                         </w:rPr>
                         <m:t>U</m:t>
@@ -478,11 +1176,13 @@
       <w:pPr>
         <w:rPr>
           <w:rFonts w:eastAsiaTheme="minorEastAsia"/>
-        </w:rPr>
-      </w:pPr>
-      <w:r>
-        <w:rPr>
-          <w:rFonts w:eastAsiaTheme="minorEastAsia"/>
+          <w:color w:val="000000" w:themeColor="text1"/>
+        </w:rPr>
+      </w:pPr>
+      <w:r>
+        <w:rPr>
+          <w:rFonts w:eastAsiaTheme="minorEastAsia"/>
+          <w:color w:val="000000" w:themeColor="text1"/>
         </w:rPr>
         <w:t>Во второй:</w:t>
       </w:r>
@@ -491,6 +1191,7 @@
       <w:pPr>
         <w:rPr>
           <w:rFonts w:eastAsiaTheme="minorEastAsia"/>
+          <w:color w:val="000000" w:themeColor="text1"/>
         </w:rPr>
       </w:pPr>
       <m:oMathPara>
@@ -501,6 +1202,7 @@
                 <w:rPr>
                   <w:rFonts w:ascii="Cambria Math" w:eastAsiaTheme="minorEastAsia" w:hAnsi="Cambria Math"/>
                   <w:i/>
+                  <w:color w:val="000000" w:themeColor="text1"/>
                 </w:rPr>
               </m:ctrlPr>
             </m:sSubPr>
@@ -508,6 +1210,7 @@
               <m:r>
                 <w:rPr>
                   <w:rFonts w:ascii="Cambria Math" w:eastAsiaTheme="minorEastAsia" w:hAnsi="Cambria Math"/>
+                  <w:color w:val="000000" w:themeColor="text1"/>
                 </w:rPr>
                 <m:t>R</m:t>
               </m:r>
@@ -516,6 +1219,7 @@
               <m:r>
                 <w:rPr>
                   <w:rFonts w:ascii="Cambria Math" w:eastAsiaTheme="minorEastAsia" w:hAnsi="Cambria Math"/>
+                  <w:color w:val="000000" w:themeColor="text1"/>
                 </w:rPr>
                 <m:t>пр</m:t>
               </m:r>
@@ -524,6 +1228,7 @@
           <m:r>
             <w:rPr>
               <w:rFonts w:ascii="Cambria Math" w:eastAsiaTheme="minorEastAsia" w:hAnsi="Cambria Math"/>
+              <w:color w:val="000000" w:themeColor="text1"/>
             </w:rPr>
             <m:t>=</m:t>
           </m:r>
@@ -533,6 +1238,7 @@
                 <w:rPr>
                   <w:rFonts w:ascii="Cambria Math" w:eastAsiaTheme="minorEastAsia" w:hAnsi="Cambria Math"/>
                   <w:i/>
+                  <w:color w:val="000000" w:themeColor="text1"/>
                 </w:rPr>
               </m:ctrlPr>
             </m:sSubPr>
@@ -540,6 +1246,7 @@
               <m:r>
                 <w:rPr>
                   <w:rFonts w:ascii="Cambria Math" w:eastAsiaTheme="minorEastAsia" w:hAnsi="Cambria Math"/>
+                  <w:color w:val="000000" w:themeColor="text1"/>
                 </w:rPr>
                 <m:t>R</m:t>
               </m:r>
@@ -548,6 +1255,7 @@
               <m:r>
                 <w:rPr>
                   <w:rFonts w:ascii="Cambria Math" w:eastAsiaTheme="minorEastAsia" w:hAnsi="Cambria Math"/>
+                  <w:color w:val="000000" w:themeColor="text1"/>
                 </w:rPr>
                 <m:t>пр2</m:t>
               </m:r>
@@ -559,6 +1267,7 @@
                 <w:rPr>
                   <w:rFonts w:ascii="Cambria Math" w:eastAsiaTheme="minorEastAsia" w:hAnsi="Cambria Math"/>
                   <w:i/>
+                  <w:color w:val="000000" w:themeColor="text1"/>
                 </w:rPr>
               </m:ctrlPr>
             </m:dPr>
@@ -566,6 +1275,7 @@
               <m:r>
                 <w:rPr>
                   <w:rFonts w:ascii="Cambria Math" w:eastAsiaTheme="minorEastAsia" w:hAnsi="Cambria Math"/>
+                  <w:color w:val="000000" w:themeColor="text1"/>
                 </w:rPr>
                 <m:t>1+</m:t>
               </m:r>
@@ -575,6 +1285,7 @@
                     <w:rPr>
                       <w:rFonts w:ascii="Cambria Math" w:eastAsiaTheme="minorEastAsia" w:hAnsi="Cambria Math"/>
                       <w:i/>
+                      <w:color w:val="000000" w:themeColor="text1"/>
                     </w:rPr>
                   </m:ctrlPr>
                 </m:fPr>
@@ -585,6 +1296,7 @@
                         <w:rPr>
                           <w:rFonts w:ascii="Cambria Math" w:eastAsiaTheme="minorEastAsia" w:hAnsi="Cambria Math"/>
                           <w:i/>
+                          <w:color w:val="000000" w:themeColor="text1"/>
                         </w:rPr>
                       </m:ctrlPr>
                     </m:sSubPr>
@@ -592,6 +1304,7 @@
                       <m:r>
                         <w:rPr>
                           <w:rFonts w:ascii="Cambria Math" w:eastAsiaTheme="minorEastAsia" w:hAnsi="Cambria Math"/>
+                          <w:color w:val="000000" w:themeColor="text1"/>
                         </w:rPr>
                         <m:t>R</m:t>
                       </m:r>
@@ -600,6 +1313,7 @@
                       <m:r>
                         <w:rPr>
                           <w:rFonts w:ascii="Cambria Math" w:eastAsiaTheme="minorEastAsia" w:hAnsi="Cambria Math"/>
+                          <w:color w:val="000000" w:themeColor="text1"/>
                         </w:rPr>
                         <m:t>А</m:t>
                       </m:r>
@@ -613,6 +1327,7 @@
                         <w:rPr>
                           <w:rFonts w:ascii="Cambria Math" w:eastAsiaTheme="minorEastAsia" w:hAnsi="Cambria Math"/>
                           <w:i/>
+                          <w:color w:val="000000" w:themeColor="text1"/>
                         </w:rPr>
                       </m:ctrlPr>
                     </m:sSubPr>
@@ -620,6 +1335,7 @@
                       <m:r>
                         <w:rPr>
                           <w:rFonts w:ascii="Cambria Math" w:eastAsiaTheme="minorEastAsia" w:hAnsi="Cambria Math"/>
+                          <w:color w:val="000000" w:themeColor="text1"/>
                         </w:rPr>
                         <m:t>R</m:t>
                       </m:r>
@@ -628,6 +1344,7 @@
                       <m:r>
                         <w:rPr>
                           <w:rFonts w:ascii="Cambria Math" w:eastAsiaTheme="minorEastAsia" w:hAnsi="Cambria Math"/>
+                          <w:color w:val="000000" w:themeColor="text1"/>
                         </w:rPr>
                         <m:t>пр2</m:t>
                       </m:r>
@@ -644,11 +1361,13 @@
       <w:pPr>
         <w:rPr>
           <w:rFonts w:eastAsiaTheme="minorEastAsia"/>
-        </w:rPr>
-      </w:pPr>
-      <w:r>
-        <w:rPr>
-          <w:rFonts w:eastAsiaTheme="minorEastAsia"/>
+          <w:color w:val="000000" w:themeColor="text1"/>
+        </w:rPr>
+      </w:pPr>
+      <w:r>
+        <w:rPr>
+          <w:rFonts w:eastAsiaTheme="minorEastAsia"/>
+          <w:color w:val="000000" w:themeColor="text1"/>
         </w:rPr>
         <w:t xml:space="preserve">Где </w:t>
       </w:r>
@@ -659,6 +1378,7 @@
               <w:rPr>
                 <w:rFonts w:ascii="Cambria Math" w:eastAsiaTheme="minorEastAsia" w:hAnsi="Cambria Math"/>
                 <w:i/>
+                <w:color w:val="000000" w:themeColor="text1"/>
               </w:rPr>
             </m:ctrlPr>
           </m:sSubPr>
@@ -666,6 +1386,7 @@
             <m:r>
               <w:rPr>
                 <w:rFonts w:ascii="Cambria Math" w:eastAsiaTheme="minorEastAsia" w:hAnsi="Cambria Math"/>
+                <w:color w:val="000000" w:themeColor="text1"/>
               </w:rPr>
               <m:t>R</m:t>
             </m:r>
@@ -674,6 +1395,7 @@
             <m:r>
               <w:rPr>
                 <w:rFonts w:ascii="Cambria Math" w:eastAsiaTheme="minorEastAsia" w:hAnsi="Cambria Math"/>
+                <w:color w:val="000000" w:themeColor="text1"/>
               </w:rPr>
               <m:t>пр1</m:t>
             </m:r>
@@ -683,6 +1405,7 @@
       <w:r>
         <w:rPr>
           <w:rFonts w:eastAsiaTheme="minorEastAsia"/>
+          <w:color w:val="000000" w:themeColor="text1"/>
         </w:rPr>
         <w:t xml:space="preserve">  и </w:t>
       </w:r>
@@ -693,6 +1416,7 @@
               <w:rPr>
                 <w:rFonts w:ascii="Cambria Math" w:eastAsiaTheme="minorEastAsia" w:hAnsi="Cambria Math"/>
                 <w:i/>
+                <w:color w:val="000000" w:themeColor="text1"/>
               </w:rPr>
             </m:ctrlPr>
           </m:sSubPr>
@@ -700,6 +1424,7 @@
             <m:r>
               <w:rPr>
                 <w:rFonts w:ascii="Cambria Math" w:eastAsiaTheme="minorEastAsia" w:hAnsi="Cambria Math"/>
+                <w:color w:val="000000" w:themeColor="text1"/>
               </w:rPr>
               <m:t>R</m:t>
             </m:r>
@@ -708,6 +1433,7 @@
             <m:r>
               <w:rPr>
                 <w:rFonts w:ascii="Cambria Math" w:eastAsiaTheme="minorEastAsia" w:hAnsi="Cambria Math"/>
+                <w:color w:val="000000" w:themeColor="text1"/>
               </w:rPr>
               <m:t>пр2</m:t>
             </m:r>
@@ -717,6 +1443,7 @@
       <w:r>
         <w:rPr>
           <w:rFonts w:eastAsiaTheme="minorEastAsia"/>
+          <w:color w:val="000000" w:themeColor="text1"/>
         </w:rPr>
         <w:t xml:space="preserve">– сопротивления рассчитанное по данным с приборов по закону Ома, </w:t>
       </w:r>
@@ -727,6 +1454,7 @@
               <w:rPr>
                 <w:rFonts w:ascii="Cambria Math" w:eastAsiaTheme="minorEastAsia" w:hAnsi="Cambria Math"/>
                 <w:i/>
+                <w:color w:val="000000" w:themeColor="text1"/>
               </w:rPr>
             </m:ctrlPr>
           </m:sSubPr>
@@ -734,6 +1462,7 @@
             <m:r>
               <w:rPr>
                 <w:rFonts w:ascii="Cambria Math" w:eastAsiaTheme="minorEastAsia" w:hAnsi="Cambria Math"/>
+                <w:color w:val="000000" w:themeColor="text1"/>
               </w:rPr>
               <m:t>R</m:t>
             </m:r>
@@ -742,6 +1471,7 @@
             <m:r>
               <w:rPr>
                 <w:rFonts w:ascii="Cambria Math" w:eastAsiaTheme="minorEastAsia" w:hAnsi="Cambria Math"/>
+                <w:color w:val="000000" w:themeColor="text1"/>
               </w:rPr>
               <m:t>А</m:t>
             </m:r>
@@ -751,6 +1481,7 @@
       <w:r>
         <w:rPr>
           <w:rFonts w:eastAsiaTheme="minorEastAsia"/>
+          <w:color w:val="000000" w:themeColor="text1"/>
         </w:rPr>
         <w:t xml:space="preserve"> – сопротивление амперметра </w:t>
       </w:r>
@@ -761,6 +1492,7 @@
               <w:rPr>
                 <w:rFonts w:ascii="Cambria Math" w:eastAsiaTheme="minorEastAsia" w:hAnsi="Cambria Math"/>
                 <w:i/>
+                <w:color w:val="000000" w:themeColor="text1"/>
               </w:rPr>
             </m:ctrlPr>
           </m:sSubPr>
@@ -768,6 +1500,7 @@
             <m:r>
               <w:rPr>
                 <w:rFonts w:ascii="Cambria Math" w:eastAsiaTheme="minorEastAsia" w:hAnsi="Cambria Math"/>
+                <w:color w:val="000000" w:themeColor="text1"/>
               </w:rPr>
               <m:t>R</m:t>
             </m:r>
@@ -776,6 +1509,7 @@
             <m:r>
               <w:rPr>
                 <w:rFonts w:ascii="Cambria Math" w:eastAsiaTheme="minorEastAsia" w:hAnsi="Cambria Math"/>
+                <w:color w:val="000000" w:themeColor="text1"/>
                 <w:lang w:val="en-US"/>
               </w:rPr>
               <m:t>U</m:t>
@@ -786,6 +1520,7 @@
       <w:r>
         <w:rPr>
           <w:rFonts w:eastAsiaTheme="minorEastAsia"/>
+          <w:color w:val="000000" w:themeColor="text1"/>
         </w:rPr>
         <w:t xml:space="preserve"> – сопротивление вольтметра.</w:t>
       </w:r>
@@ -795,11 +1530,13 @@
         <w:rPr>
           <w:rFonts w:eastAsiaTheme="minorEastAsia"/>
           <w:i/>
-        </w:rPr>
-      </w:pPr>
-      <w:r>
-        <w:rPr>
-          <w:rFonts w:eastAsiaTheme="minorEastAsia"/>
+          <w:color w:val="000000" w:themeColor="text1"/>
+        </w:rPr>
+      </w:pPr>
+      <w:r>
+        <w:rPr>
+          <w:rFonts w:eastAsiaTheme="minorEastAsia"/>
+          <w:color w:val="000000" w:themeColor="text1"/>
         </w:rPr>
         <w:t xml:space="preserve">Будем считать, что измеренное сопротивление в порядке 5 Ом. Сопротивление вольтметра 500 Ом, сопротивление амперметра 1,2 Ом. Тогда </w:t>
       </w:r>
@@ -810,6 +1547,7 @@
               <w:rPr>
                 <w:rFonts w:ascii="Cambria Math" w:eastAsiaTheme="minorEastAsia" w:hAnsi="Cambria Math"/>
                 <w:i/>
+                <w:color w:val="000000" w:themeColor="text1"/>
               </w:rPr>
             </m:ctrlPr>
           </m:fPr>
@@ -820,6 +1558,7 @@
                   <w:rPr>
                     <w:rFonts w:ascii="Cambria Math" w:eastAsiaTheme="minorEastAsia" w:hAnsi="Cambria Math"/>
                     <w:i/>
+                    <w:color w:val="000000" w:themeColor="text1"/>
                   </w:rPr>
                 </m:ctrlPr>
               </m:sSubPr>
@@ -827,6 +1566,7 @@
                 <m:r>
                   <w:rPr>
                     <w:rFonts w:ascii="Cambria Math" w:eastAsiaTheme="minorEastAsia" w:hAnsi="Cambria Math"/>
+                    <w:color w:val="000000" w:themeColor="text1"/>
                   </w:rPr>
                   <m:t>R</m:t>
                 </m:r>
@@ -835,6 +1575,7 @@
                 <m:r>
                   <w:rPr>
                     <w:rFonts w:ascii="Cambria Math" w:eastAsiaTheme="minorEastAsia" w:hAnsi="Cambria Math"/>
+                    <w:color w:val="000000" w:themeColor="text1"/>
                   </w:rPr>
                   <m:t>пр1</m:t>
                 </m:r>
@@ -848,6 +1589,7 @@
                   <w:rPr>
                     <w:rFonts w:ascii="Cambria Math" w:eastAsiaTheme="minorEastAsia" w:hAnsi="Cambria Math"/>
                     <w:i/>
+                    <w:color w:val="000000" w:themeColor="text1"/>
                   </w:rPr>
                 </m:ctrlPr>
               </m:sSubPr>
@@ -855,6 +1597,7 @@
                 <m:r>
                   <w:rPr>
                     <w:rFonts w:ascii="Cambria Math" w:eastAsiaTheme="minorEastAsia" w:hAnsi="Cambria Math"/>
+                    <w:color w:val="000000" w:themeColor="text1"/>
                   </w:rPr>
                   <m:t>R</m:t>
                 </m:r>
@@ -863,6 +1606,7 @@
                 <m:r>
                   <w:rPr>
                     <w:rFonts w:ascii="Cambria Math" w:eastAsiaTheme="minorEastAsia" w:hAnsi="Cambria Math"/>
+                    <w:color w:val="000000" w:themeColor="text1"/>
                     <w:lang w:val="en-US"/>
                   </w:rPr>
                   <m:t>U</m:t>
@@ -874,6 +1618,7 @@
         <m:r>
           <w:rPr>
             <w:rFonts w:ascii="Cambria Math" w:eastAsiaTheme="minorEastAsia" w:hAnsi="Cambria Math"/>
+            <w:color w:val="000000" w:themeColor="text1"/>
           </w:rPr>
           <m:t>&lt;</m:t>
         </m:r>
@@ -883,6 +1628,7 @@
               <w:rPr>
                 <w:rFonts w:ascii="Cambria Math" w:eastAsiaTheme="minorEastAsia" w:hAnsi="Cambria Math"/>
                 <w:i/>
+                <w:color w:val="000000" w:themeColor="text1"/>
               </w:rPr>
             </m:ctrlPr>
           </m:fPr>
@@ -893,6 +1639,7 @@
                   <w:rPr>
                     <w:rFonts w:ascii="Cambria Math" w:eastAsiaTheme="minorEastAsia" w:hAnsi="Cambria Math"/>
                     <w:i/>
+                    <w:color w:val="000000" w:themeColor="text1"/>
                   </w:rPr>
                 </m:ctrlPr>
               </m:sSubPr>
@@ -900,6 +1647,7 @@
                 <m:r>
                   <w:rPr>
                     <w:rFonts w:ascii="Cambria Math" w:eastAsiaTheme="minorEastAsia" w:hAnsi="Cambria Math"/>
+                    <w:color w:val="000000" w:themeColor="text1"/>
                   </w:rPr>
                   <m:t>R</m:t>
                 </m:r>
@@ -908,6 +1656,7 @@
                 <m:r>
                   <w:rPr>
                     <w:rFonts w:ascii="Cambria Math" w:eastAsiaTheme="minorEastAsia" w:hAnsi="Cambria Math"/>
+                    <w:color w:val="000000" w:themeColor="text1"/>
                   </w:rPr>
                   <m:t>А</m:t>
                 </m:r>
@@ -921,6 +1670,7 @@
                   <w:rPr>
                     <w:rFonts w:ascii="Cambria Math" w:eastAsiaTheme="minorEastAsia" w:hAnsi="Cambria Math"/>
                     <w:i/>
+                    <w:color w:val="000000" w:themeColor="text1"/>
                   </w:rPr>
                 </m:ctrlPr>
               </m:sSubPr>
@@ -928,6 +1678,7 @@
                 <m:r>
                   <w:rPr>
                     <w:rFonts w:ascii="Cambria Math" w:eastAsiaTheme="minorEastAsia" w:hAnsi="Cambria Math"/>
+                    <w:color w:val="000000" w:themeColor="text1"/>
                   </w:rPr>
                   <m:t>R</m:t>
                 </m:r>
@@ -936,6 +1687,7 @@
                 <m:r>
                   <w:rPr>
                     <w:rFonts w:ascii="Cambria Math" w:eastAsiaTheme="minorEastAsia" w:hAnsi="Cambria Math"/>
+                    <w:color w:val="000000" w:themeColor="text1"/>
                   </w:rPr>
                   <m:t>пр2</m:t>
                 </m:r>
@@ -947,30 +1699,14 @@
       <w:r>
         <w:rPr>
           <w:rFonts w:eastAsiaTheme="minorEastAsia"/>
-        </w:rPr>
-        <w:t xml:space="preserve">, </w:t>
-      </w:r>
-      <w:r>
-        <w:rPr>
-          <w:rFonts w:eastAsiaTheme="minorEastAsia"/>
-        </w:rPr>
-        <w:t>значит первая</w:t>
-      </w:r>
-      <w:r>
-        <w:rPr>
-          <w:rFonts w:eastAsiaTheme="minorEastAsia"/>
-        </w:rPr>
-        <w:t xml:space="preserve"> </w:t>
-      </w:r>
-      <w:r>
-        <w:rPr>
-          <w:rFonts w:eastAsiaTheme="minorEastAsia"/>
-        </w:rPr>
-        <w:t xml:space="preserve">схема имеет меньшую расчетную поправку и вместе с этим меньшую погрешность. Тогда для дальнейших измерений будем использовать именно </w:t>
-      </w:r>
-      <w:r>
-        <w:rPr>
-          <w:rFonts w:eastAsiaTheme="minorEastAsia"/>
+          <w:color w:val="000000" w:themeColor="text1"/>
+        </w:rPr>
+        <w:t xml:space="preserve">, значит первая схема имеет меньшую расчетную поправку и вместе с этим меньшую погрешность. Тогда для дальнейших измерений будем использовать именно </w:t>
+      </w:r>
+      <w:r>
+        <w:rPr>
+          <w:rFonts w:eastAsiaTheme="minorEastAsia"/>
+          <w:color w:val="000000" w:themeColor="text1"/>
         </w:rPr>
         <w:t xml:space="preserve">ее. </w:t>
       </w:r>
@@ -979,16 +1715,19 @@
       <w:pPr>
         <w:rPr>
           <w:rFonts w:eastAsiaTheme="minorEastAsia"/>
+          <w:color w:val="000000" w:themeColor="text1"/>
         </w:rPr>
       </w:pPr>
       <w:r>
         <w:rPr>
           <w:rFonts w:eastAsiaTheme="minorEastAsia"/>
           <w:noProof/>
+          <w:color w:val="000000" w:themeColor="text1"/>
           <w:lang w:eastAsia="ru-RU"/>
         </w:rPr>
+        <w:lastRenderedPageBreak/>
         <w:drawing>
-          <wp:inline distT="0" distB="0" distL="0" distR="0">
+          <wp:inline distT="0" distB="0" distL="0" distR="0" wp14:anchorId="60D8CE0A" wp14:editId="786544C0">
             <wp:extent cx="3968359" cy="2080260"/>
             <wp:effectExtent l="0" t="0" r="0" b="0"/>
             <wp:docPr id="2" name="Рисунок 2"/>
@@ -1032,27 +1771,28 @@
       <w:r>
         <w:rPr>
           <w:rFonts w:eastAsiaTheme="minorEastAsia"/>
+          <w:color w:val="000000" w:themeColor="text1"/>
         </w:rPr>
         <w:t xml:space="preserve"> Рис. 1</w:t>
       </w:r>
     </w:p>
     <w:p>
       <w:pPr>
-        <w:pStyle w:val="a3"/>
-        <w:numPr>
-          <w:ilvl w:val="0"/>
-          <w:numId w:val="1"/>
-        </w:numPr>
-        <w:rPr>
-          <w:rFonts w:eastAsiaTheme="minorEastAsia"/>
-        </w:rPr>
-      </w:pPr>
-      <w:r>
-        <w:rPr>
-          <w:rFonts w:eastAsiaTheme="minorEastAsia"/>
+        <w:pStyle w:val="1"/>
+        <w:rPr>
+          <w:rFonts w:eastAsiaTheme="minorEastAsia"/>
+          <w:color w:val="000000" w:themeColor="text1"/>
+        </w:rPr>
+      </w:pPr>
+      <w:bookmarkStart w:id="2" w:name="_Toc208219568"/>
+      <w:r>
+        <w:rPr>
+          <w:rFonts w:eastAsiaTheme="minorEastAsia"/>
+          <w:color w:val="000000" w:themeColor="text1"/>
         </w:rPr>
         <w:t>Методика измерений</w:t>
       </w:r>
+      <w:bookmarkEnd w:id="2"/>
     </w:p>
     <w:p>
       <w:pPr>
@@ -1063,11 +1803,13 @@
         </w:numPr>
         <w:rPr>
           <w:rFonts w:eastAsiaTheme="minorEastAsia"/>
-        </w:rPr>
-      </w:pPr>
-      <w:r>
-        <w:rPr>
-          <w:rFonts w:eastAsiaTheme="minorEastAsia"/>
+          <w:color w:val="000000" w:themeColor="text1"/>
+        </w:rPr>
+      </w:pPr>
+      <w:r>
+        <w:rPr>
+          <w:rFonts w:eastAsiaTheme="minorEastAsia"/>
+          <w:color w:val="000000" w:themeColor="text1"/>
         </w:rPr>
         <w:t>Измерить диаметр проволоки при помощи штангенциркуля и микрометра. Сравнить значения, выбрать среднее для дальнейшей подстановки в формулу (1)</w:t>
       </w:r>
@@ -1081,16 +1823,16 @@
         </w:numPr>
         <w:rPr>
           <w:rFonts w:eastAsiaTheme="minorEastAsia"/>
-        </w:rPr>
-      </w:pPr>
-      <w:r>
-        <w:rPr>
-          <w:rFonts w:eastAsiaTheme="minorEastAsia"/>
+          <w:color w:val="000000" w:themeColor="text1"/>
+        </w:rPr>
+      </w:pPr>
+      <w:r>
+        <w:rPr>
+          <w:rFonts w:eastAsiaTheme="minorEastAsia"/>
+          <w:color w:val="000000" w:themeColor="text1"/>
         </w:rPr>
         <w:t xml:space="preserve">Провести измерения напряжения и силы тока по схеме Рис.1 (а). Для длин проволоки 50, 30, 20 см. </w:t>
       </w:r>
-      <w:bookmarkStart w:id="0" w:name="_GoBack"/>
-      <w:bookmarkEnd w:id="0"/>
     </w:p>
     <w:p>
       <w:pPr>
@@ -1101,13 +1843,14 @@
         </w:numPr>
         <w:rPr>
           <w:rFonts w:eastAsiaTheme="minorEastAsia"/>
-        </w:rPr>
-      </w:pPr>
-      <w:r>
-        <w:rPr>
-          <w:rFonts w:eastAsiaTheme="minorEastAsia"/>
-        </w:rPr>
-        <w:lastRenderedPageBreak/>
+          <w:color w:val="000000" w:themeColor="text1"/>
+        </w:rPr>
+      </w:pPr>
+      <w:r>
+        <w:rPr>
+          <w:rFonts w:eastAsiaTheme="minorEastAsia"/>
+          <w:color w:val="000000" w:themeColor="text1"/>
+        </w:rPr>
         <w:t>Получить значения сопротивлений проволоки, пересчитать при помощи значений с вольтметра силу тока.</w:t>
       </w:r>
     </w:p>
@@ -1120,23 +1863,27 @@
         </w:numPr>
         <w:rPr>
           <w:rFonts w:eastAsiaTheme="minorEastAsia"/>
-        </w:rPr>
-      </w:pPr>
-      <w:r>
-        <w:rPr>
-          <w:rFonts w:eastAsiaTheme="minorEastAsia"/>
+          <w:color w:val="000000" w:themeColor="text1"/>
+        </w:rPr>
+      </w:pPr>
+      <w:r>
+        <w:rPr>
+          <w:rFonts w:eastAsiaTheme="minorEastAsia"/>
+          <w:color w:val="000000" w:themeColor="text1"/>
         </w:rPr>
         <w:t>Построить график зависимости напряжения от силы тока (</w:t>
       </w:r>
       <w:r>
         <w:rPr>
           <w:rFonts w:eastAsiaTheme="minorEastAsia"/>
+          <w:color w:val="000000" w:themeColor="text1"/>
         </w:rPr>
         <w:t>пересчитанной для проволоки</w:t>
       </w:r>
       <w:r>
         <w:rPr>
           <w:rFonts w:eastAsiaTheme="minorEastAsia"/>
+          <w:color w:val="000000" w:themeColor="text1"/>
         </w:rPr>
         <w:t>)</w:t>
       </w:r>
@@ -1150,13 +1897,22 @@
         </w:numPr>
         <w:rPr>
           <w:rFonts w:eastAsiaTheme="minorEastAsia"/>
-        </w:rPr>
-      </w:pPr>
-      <w:r>
-        <w:rPr>
-          <w:rFonts w:eastAsiaTheme="minorEastAsia"/>
-        </w:rPr>
-        <w:t xml:space="preserve">По методу наименьших квадратов найти коэффициент наклона </w:t>
+          <w:color w:val="000000" w:themeColor="text1"/>
+        </w:rPr>
+      </w:pPr>
+      <w:r>
+        <w:rPr>
+          <w:rFonts w:eastAsiaTheme="minorEastAsia"/>
+          <w:color w:val="000000" w:themeColor="text1"/>
+        </w:rPr>
+        <w:t>По методу наименьших квад</w:t>
+      </w:r>
+      <w:r>
+        <w:rPr>
+          <w:rFonts w:eastAsiaTheme="minorEastAsia"/>
+          <w:color w:val="000000" w:themeColor="text1"/>
+        </w:rPr>
+        <w:t>ратов найти коэффициент наклона, который будет являться средним сопротивлением проволоки.</w:t>
       </w:r>
     </w:p>
     <w:p>
@@ -1164,41 +1920,100 @@
         <w:pStyle w:val="a3"/>
         <w:numPr>
           <w:ilvl w:val="0"/>
-          <w:numId w:val="1"/>
+          <w:numId w:val="3"/>
         </w:numPr>
         <w:rPr>
           <w:rFonts w:eastAsiaTheme="minorEastAsia"/>
-        </w:rPr>
-      </w:pPr>
-      <w:r>
-        <w:rPr>
-          <w:rFonts w:eastAsiaTheme="minorEastAsia"/>
-        </w:rPr>
-        <w:t>Оборудование и инструментальные погрешности</w:t>
+          <w:color w:val="000000" w:themeColor="text1"/>
+        </w:rPr>
+      </w:pPr>
+      <w:r>
+        <w:rPr>
+          <w:rFonts w:eastAsiaTheme="minorEastAsia"/>
+          <w:color w:val="000000" w:themeColor="text1"/>
+        </w:rPr>
+        <w:t xml:space="preserve">Повторить измерения сопротивлений проволоки при помощи магазина сопротивлений </w:t>
+      </w:r>
+      <w:r>
+        <w:rPr>
+          <w:rFonts w:eastAsiaTheme="minorEastAsia"/>
+          <w:color w:val="000000" w:themeColor="text1"/>
+          <w:lang w:val="en-US"/>
+        </w:rPr>
+        <w:t>P</w:t>
+      </w:r>
+      <w:r>
+        <w:rPr>
+          <w:rFonts w:eastAsiaTheme="minorEastAsia"/>
+          <w:color w:val="000000" w:themeColor="text1"/>
+        </w:rPr>
+        <w:t>4833.</w:t>
       </w:r>
     </w:p>
     <w:p>
       <w:pPr>
-        <w:rPr>
-          <w:rFonts w:eastAsiaTheme="minorEastAsia"/>
+        <w:pStyle w:val="a3"/>
+        <w:numPr>
+          <w:ilvl w:val="0"/>
+          <w:numId w:val="3"/>
+        </w:numPr>
+        <w:rPr>
+          <w:rFonts w:eastAsiaTheme="minorEastAsia"/>
+          <w:color w:val="000000" w:themeColor="text1"/>
+        </w:rPr>
+      </w:pPr>
+      <w:r>
+        <w:rPr>
+          <w:rFonts w:eastAsiaTheme="minorEastAsia"/>
+          <w:color w:val="000000" w:themeColor="text1"/>
+        </w:rPr>
+        <w:t>Посчитать удельное сопротивление проволоки погрешности, сравнить полученные результаты.</w:t>
+      </w:r>
+    </w:p>
+    <w:p>
+      <w:pPr>
+        <w:pStyle w:val="1"/>
+        <w:rPr>
+          <w:rFonts w:eastAsiaTheme="minorEastAsia"/>
+          <w:color w:val="000000" w:themeColor="text1"/>
+        </w:rPr>
+      </w:pPr>
+      <w:bookmarkStart w:id="3" w:name="_Toc208219569"/>
+      <w:r>
+        <w:rPr>
+          <w:rFonts w:eastAsiaTheme="minorEastAsia"/>
+          <w:color w:val="000000" w:themeColor="text1"/>
+        </w:rPr>
+        <w:t>Оборудование и инструментальные погрешности</w:t>
+      </w:r>
+      <w:bookmarkEnd w:id="3"/>
+    </w:p>
+    <w:p>
+      <w:pPr>
+        <w:rPr>
+          <w:rFonts w:eastAsiaTheme="minorEastAsia"/>
+          <w:color w:val="000000" w:themeColor="text1"/>
         </w:rPr>
       </w:pPr>
       <w:r>
         <w:rPr>
           <w:rFonts w:eastAsiaTheme="minorEastAsia"/>
           <w:i/>
+          <w:color w:val="000000" w:themeColor="text1"/>
         </w:rPr>
         <w:t>Линейка</w:t>
       </w:r>
       <w:r>
         <w:rPr>
           <w:rFonts w:eastAsiaTheme="minorEastAsia"/>
+          <w:color w:val="000000" w:themeColor="text1"/>
         </w:rPr>
         <w:t xml:space="preserve">: </w:t>
       </w:r>
       <w:r>
         <w:rPr>
           <w:rFonts w:eastAsiaTheme="minorEastAsia"/>
+          <w:color w:val="000000" w:themeColor="text1"/>
         </w:rPr>
         <w:t xml:space="preserve">По цене деления </w:t>
       </w:r>
@@ -1209,6 +2024,7 @@
               <w:rPr>
                 <w:rFonts w:ascii="Cambria Math" w:eastAsiaTheme="minorEastAsia" w:hAnsi="Cambria Math"/>
                 <w:i/>
+                <w:color w:val="000000" w:themeColor="text1"/>
               </w:rPr>
             </m:ctrlPr>
           </m:sSubPr>
@@ -1216,6 +2032,7 @@
             <m:r>
               <w:rPr>
                 <w:rFonts w:ascii="Cambria Math" w:eastAsiaTheme="minorEastAsia" w:hAnsi="Cambria Math"/>
+                <w:color w:val="000000" w:themeColor="text1"/>
               </w:rPr>
               <m:t>Δ</m:t>
             </m:r>
@@ -1224,6 +2041,7 @@
             <m:r>
               <w:rPr>
                 <w:rFonts w:ascii="Cambria Math" w:eastAsiaTheme="minorEastAsia" w:hAnsi="Cambria Math"/>
+                <w:color w:val="000000" w:themeColor="text1"/>
               </w:rPr>
               <m:t>лин</m:t>
             </m:r>
@@ -1232,6 +2050,7 @@
         <m:r>
           <w:rPr>
             <w:rFonts w:ascii="Cambria Math" w:eastAsiaTheme="minorEastAsia" w:hAnsi="Cambria Math"/>
+            <w:color w:val="000000" w:themeColor="text1"/>
           </w:rPr>
           <m:t>=± 0.5 мм</m:t>
         </m:r>
@@ -1239,6 +2058,7 @@
       <w:r>
         <w:rPr>
           <w:rFonts w:eastAsiaTheme="minorEastAsia"/>
+          <w:color w:val="000000" w:themeColor="text1"/>
         </w:rPr>
         <w:t xml:space="preserve"> (по цене деления). При определении местоположений контактов имеется дополнительная погрешность, которая может быть оценена как </w:t>
       </w:r>
@@ -1249,6 +2069,7 @@
               <w:rPr>
                 <w:rFonts w:ascii="Cambria Math" w:eastAsiaTheme="minorEastAsia" w:hAnsi="Cambria Math"/>
                 <w:i/>
+                <w:color w:val="000000" w:themeColor="text1"/>
               </w:rPr>
             </m:ctrlPr>
           </m:sSubPr>
@@ -1256,6 +2077,7 @@
             <m:r>
               <w:rPr>
                 <w:rFonts w:ascii="Cambria Math" w:eastAsiaTheme="minorEastAsia" w:hAnsi="Cambria Math"/>
+                <w:color w:val="000000" w:themeColor="text1"/>
               </w:rPr>
               <m:t>Δ</m:t>
             </m:r>
@@ -1264,6 +2086,7 @@
             <m:r>
               <w:rPr>
                 <w:rFonts w:ascii="Cambria Math" w:eastAsiaTheme="minorEastAsia" w:hAnsi="Cambria Math"/>
+                <w:color w:val="000000" w:themeColor="text1"/>
               </w:rPr>
               <m:t>лин</m:t>
             </m:r>
@@ -1272,24 +2095,28 @@
         <m:r>
           <w:rPr>
             <w:rFonts w:ascii="Cambria Math" w:eastAsiaTheme="minorEastAsia" w:hAnsi="Cambria Math"/>
+            <w:color w:val="000000" w:themeColor="text1"/>
           </w:rPr>
           <m:t>≈</m:t>
         </m:r>
         <m:r>
           <w:rPr>
             <w:rFonts w:ascii="Cambria Math" w:eastAsiaTheme="minorEastAsia" w:hAnsi="Cambria Math"/>
+            <w:color w:val="000000" w:themeColor="text1"/>
           </w:rPr>
           <m:t xml:space="preserve">± </m:t>
         </m:r>
         <m:r>
           <w:rPr>
             <w:rFonts w:ascii="Cambria Math" w:eastAsiaTheme="minorEastAsia" w:hAnsi="Cambria Math"/>
+            <w:color w:val="000000" w:themeColor="text1"/>
           </w:rPr>
           <m:t xml:space="preserve">2 </m:t>
         </m:r>
         <m:r>
           <w:rPr>
             <w:rFonts w:ascii="Cambria Math" w:eastAsiaTheme="minorEastAsia" w:hAnsi="Cambria Math"/>
+            <w:color w:val="000000" w:themeColor="text1"/>
           </w:rPr>
           <m:t>мм</m:t>
         </m:r>
@@ -1297,6 +2124,7 @@
       <w:r>
         <w:rPr>
           <w:rFonts w:eastAsiaTheme="minorEastAsia"/>
+          <w:color w:val="000000" w:themeColor="text1"/>
         </w:rPr>
         <w:t>.</w:t>
       </w:r>
@@ -1305,18 +2133,21 @@
       <w:pPr>
         <w:rPr>
           <w:rFonts w:eastAsiaTheme="minorEastAsia"/>
+          <w:color w:val="000000" w:themeColor="text1"/>
         </w:rPr>
       </w:pPr>
       <w:r>
         <w:rPr>
           <w:rFonts w:eastAsiaTheme="minorEastAsia"/>
           <w:i/>
+          <w:color w:val="000000" w:themeColor="text1"/>
         </w:rPr>
         <w:t>Штангенциркуль</w:t>
       </w:r>
       <w:r>
         <w:rPr>
           <w:rFonts w:eastAsiaTheme="minorEastAsia"/>
+          <w:color w:val="000000" w:themeColor="text1"/>
         </w:rPr>
         <w:t xml:space="preserve">: </w:t>
       </w:r>
@@ -1327,6 +2158,7 @@
               <w:rPr>
                 <w:rFonts w:ascii="Cambria Math" w:eastAsiaTheme="minorEastAsia" w:hAnsi="Cambria Math"/>
                 <w:i/>
+                <w:color w:val="000000" w:themeColor="text1"/>
               </w:rPr>
             </m:ctrlPr>
           </m:sSubPr>
@@ -1334,6 +2166,7 @@
             <m:r>
               <w:rPr>
                 <w:rFonts w:ascii="Cambria Math" w:eastAsiaTheme="minorEastAsia" w:hAnsi="Cambria Math"/>
+                <w:color w:val="000000" w:themeColor="text1"/>
               </w:rPr>
               <m:t>Δ</m:t>
             </m:r>
@@ -1342,6 +2175,7 @@
             <m:r>
               <w:rPr>
                 <w:rFonts w:ascii="Cambria Math" w:eastAsiaTheme="minorEastAsia" w:hAnsi="Cambria Math"/>
+                <w:color w:val="000000" w:themeColor="text1"/>
               </w:rPr>
               <m:t>шт</m:t>
             </m:r>
@@ -1350,18 +2184,21 @@
         <m:r>
           <w:rPr>
             <w:rFonts w:ascii="Cambria Math" w:eastAsiaTheme="minorEastAsia" w:hAnsi="Cambria Math"/>
+            <w:color w:val="000000" w:themeColor="text1"/>
           </w:rPr>
           <m:t>=± 0.</m:t>
         </m:r>
         <m:r>
           <w:rPr>
             <w:rFonts w:ascii="Cambria Math" w:eastAsiaTheme="minorEastAsia" w:hAnsi="Cambria Math"/>
+            <w:color w:val="000000" w:themeColor="text1"/>
           </w:rPr>
           <m:t>0</m:t>
         </m:r>
         <m:r>
           <w:rPr>
             <w:rFonts w:ascii="Cambria Math" w:eastAsiaTheme="minorEastAsia" w:hAnsi="Cambria Math"/>
+            <w:color w:val="000000" w:themeColor="text1"/>
           </w:rPr>
           <m:t>5 мм</m:t>
         </m:r>
@@ -1369,6 +2206,7 @@
       <w:r>
         <w:rPr>
           <w:rFonts w:eastAsiaTheme="minorEastAsia"/>
+          <w:color w:val="000000" w:themeColor="text1"/>
         </w:rPr>
         <w:t xml:space="preserve"> (маркировка производителя)</w:t>
       </w:r>
@@ -1377,18 +2215,21 @@
       <w:pPr>
         <w:rPr>
           <w:rFonts w:eastAsiaTheme="minorEastAsia"/>
+          <w:color w:val="000000" w:themeColor="text1"/>
         </w:rPr>
       </w:pPr>
       <w:r>
         <w:rPr>
           <w:rFonts w:eastAsiaTheme="minorEastAsia"/>
           <w:i/>
+          <w:color w:val="000000" w:themeColor="text1"/>
         </w:rPr>
         <w:t>Микрометр</w:t>
       </w:r>
       <w:r>
         <w:rPr>
           <w:rFonts w:eastAsiaTheme="minorEastAsia"/>
+          <w:color w:val="000000" w:themeColor="text1"/>
         </w:rPr>
         <w:t xml:space="preserve">: </w:t>
       </w:r>
@@ -1399,6 +2240,7 @@
               <w:rPr>
                 <w:rFonts w:ascii="Cambria Math" w:eastAsiaTheme="minorEastAsia" w:hAnsi="Cambria Math"/>
                 <w:i/>
+                <w:color w:val="000000" w:themeColor="text1"/>
               </w:rPr>
             </m:ctrlPr>
           </m:sSubPr>
@@ -1406,6 +2248,7 @@
             <m:r>
               <w:rPr>
                 <w:rFonts w:ascii="Cambria Math" w:eastAsiaTheme="minorEastAsia" w:hAnsi="Cambria Math"/>
+                <w:color w:val="000000" w:themeColor="text1"/>
               </w:rPr>
               <m:t>Δ</m:t>
             </m:r>
@@ -1414,6 +2257,7 @@
             <m:r>
               <w:rPr>
                 <w:rFonts w:ascii="Cambria Math" w:eastAsiaTheme="minorEastAsia" w:hAnsi="Cambria Math"/>
+                <w:color w:val="000000" w:themeColor="text1"/>
               </w:rPr>
               <m:t>мкм</m:t>
             </m:r>
@@ -1422,18 +2266,21 @@
         <m:r>
           <w:rPr>
             <w:rFonts w:ascii="Cambria Math" w:eastAsiaTheme="minorEastAsia" w:hAnsi="Cambria Math"/>
+            <w:color w:val="000000" w:themeColor="text1"/>
           </w:rPr>
           <m:t xml:space="preserve">=± </m:t>
         </m:r>
         <m:r>
           <w:rPr>
             <w:rFonts w:ascii="Cambria Math" w:eastAsiaTheme="minorEastAsia" w:hAnsi="Cambria Math"/>
+            <w:color w:val="000000" w:themeColor="text1"/>
           </w:rPr>
           <m:t>0.01</m:t>
         </m:r>
         <m:r>
           <w:rPr>
             <w:rFonts w:ascii="Cambria Math" w:eastAsiaTheme="minorEastAsia" w:hAnsi="Cambria Math"/>
+            <w:color w:val="000000" w:themeColor="text1"/>
           </w:rPr>
           <m:t xml:space="preserve"> мм</m:t>
         </m:r>
@@ -1441,35 +2288,56 @@
       <w:r>
         <w:rPr>
           <w:rFonts w:eastAsiaTheme="minorEastAsia"/>
+          <w:color w:val="000000" w:themeColor="text1"/>
         </w:rPr>
         <w:t xml:space="preserve"> </w:t>
       </w:r>
       <w:r>
         <w:rPr>
           <w:rFonts w:eastAsiaTheme="minorEastAsia"/>
+          <w:color w:val="000000" w:themeColor="text1"/>
         </w:rPr>
         <w:t>(маркировка производителя)</w:t>
       </w:r>
+      <w:bookmarkStart w:id="4" w:name="_GoBack"/>
+      <w:bookmarkEnd w:id="4"/>
     </w:p>
     <w:p>
       <w:pPr>
         <w:rPr>
           <w:rFonts w:eastAsiaTheme="minorEastAsia"/>
           <w:i/>
+          <w:color w:val="000000" w:themeColor="text1"/>
         </w:rPr>
       </w:pPr>
       <w:r>
         <w:rPr>
           <w:rFonts w:eastAsiaTheme="minorEastAsia"/>
           <w:i/>
+          <w:color w:val="000000" w:themeColor="text1"/>
         </w:rPr>
         <w:t>Вольтметр</w:t>
       </w:r>
       <w:r>
         <w:rPr>
           <w:rFonts w:eastAsiaTheme="minorEastAsia"/>
-        </w:rPr>
-        <w:t xml:space="preserve">: класс точности – 0.2, предел измерений в выбранном режиме (600 мкВ), </w:t>
+          <w:color w:val="000000" w:themeColor="text1"/>
+        </w:rPr>
+        <w:t>: класс точности – 0.2, предел измерений в выбранном режиме (</w:t>
+      </w:r>
+      <w:r>
+        <w:rPr>
+          <w:rFonts w:eastAsiaTheme="minorEastAsia"/>
+          <w:color w:val="000000" w:themeColor="text1"/>
+        </w:rPr>
+        <w:t>600 м</w:t>
+      </w:r>
+      <w:r>
+        <w:rPr>
+          <w:rFonts w:eastAsiaTheme="minorEastAsia"/>
+          <w:color w:val="000000" w:themeColor="text1"/>
+        </w:rPr>
+        <w:t xml:space="preserve">В), </w:t>
       </w:r>
       <m:oMath>
         <m:sSub>
@@ -1478,6 +2346,7 @@
               <w:rPr>
                 <w:rFonts w:ascii="Cambria Math" w:eastAsiaTheme="minorEastAsia" w:hAnsi="Cambria Math"/>
                 <w:i/>
+                <w:color w:val="000000" w:themeColor="text1"/>
               </w:rPr>
             </m:ctrlPr>
           </m:sSubPr>
@@ -1485,6 +2354,7 @@
             <m:r>
               <w:rPr>
                 <w:rFonts w:ascii="Cambria Math" w:eastAsiaTheme="minorEastAsia" w:hAnsi="Cambria Math"/>
+                <w:color w:val="000000" w:themeColor="text1"/>
               </w:rPr>
               <m:t>Δ</m:t>
             </m:r>
@@ -1493,6 +2363,7 @@
             <m:r>
               <w:rPr>
                 <w:rFonts w:ascii="Cambria Math" w:eastAsiaTheme="minorEastAsia" w:hAnsi="Cambria Math"/>
+                <w:color w:val="000000" w:themeColor="text1"/>
                 <w:lang w:val="en-US"/>
               </w:rPr>
               <m:t>U</m:t>
@@ -1502,14 +2373,16 @@
         <m:r>
           <w:rPr>
             <w:rFonts w:ascii="Cambria Math" w:eastAsiaTheme="minorEastAsia" w:hAnsi="Cambria Math"/>
+            <w:color w:val="000000" w:themeColor="text1"/>
           </w:rPr>
           <m:t xml:space="preserve">=± </m:t>
         </m:r>
         <m:r>
           <w:rPr>
             <w:rFonts w:ascii="Cambria Math" w:eastAsiaTheme="minorEastAsia" w:hAnsi="Cambria Math"/>
+            <w:color w:val="000000" w:themeColor="text1"/>
           </w:rPr>
-          <m:t>1.2 мкВ</m:t>
+          <m:t>1.2 мВ</m:t>
         </m:r>
       </m:oMath>
     </w:p>
@@ -1517,18 +2390,21 @@
       <w:pPr>
         <w:rPr>
           <w:rFonts w:eastAsiaTheme="minorEastAsia"/>
+          <w:color w:val="000000" w:themeColor="text1"/>
         </w:rPr>
       </w:pPr>
       <w:r>
         <w:rPr>
           <w:rFonts w:eastAsiaTheme="minorEastAsia"/>
           <w:i/>
+          <w:color w:val="000000" w:themeColor="text1"/>
         </w:rPr>
         <w:t>Амперметр</w:t>
       </w:r>
       <w:r>
         <w:rPr>
           <w:rFonts w:eastAsiaTheme="minorEastAsia"/>
+          <w:color w:val="000000" w:themeColor="text1"/>
         </w:rPr>
         <w:t xml:space="preserve">: при измерении проволоки длиной 50 см значения были постоянными в порядке десятых, а при измерении длин 20 и 30 см, постоянные значения были в порядке сотых, поэтому в первом эксперименте считаем </w:t>
       </w:r>
@@ -1539,6 +2415,7 @@
               <w:rPr>
                 <w:rFonts w:ascii="Cambria Math" w:eastAsiaTheme="minorEastAsia" w:hAnsi="Cambria Math"/>
                 <w:i/>
+                <w:color w:val="000000" w:themeColor="text1"/>
               </w:rPr>
             </m:ctrlPr>
           </m:sSubPr>
@@ -1546,6 +2423,7 @@
             <m:r>
               <w:rPr>
                 <w:rFonts w:ascii="Cambria Math" w:eastAsiaTheme="minorEastAsia" w:hAnsi="Cambria Math"/>
+                <w:color w:val="000000" w:themeColor="text1"/>
               </w:rPr>
               <m:t>Δ</m:t>
             </m:r>
@@ -1554,45 +2432,45 @@
             <m:r>
               <w:rPr>
                 <w:rFonts w:ascii="Cambria Math" w:eastAsiaTheme="minorEastAsia" w:hAnsi="Cambria Math"/>
-              </w:rPr>
-              <m:t>А</m:t>
-            </m:r>
-            <m:r>
-              <w:rPr>
-                <w:rFonts w:ascii="Cambria Math" w:eastAsiaTheme="minorEastAsia" w:hAnsi="Cambria Math"/>
-              </w:rPr>
-              <m:t>1</m:t>
+                <w:color w:val="000000" w:themeColor="text1"/>
+              </w:rPr>
+              <m:t>А1</m:t>
             </m:r>
           </m:sub>
         </m:sSub>
         <m:r>
           <w:rPr>
             <w:rFonts w:ascii="Cambria Math" w:eastAsiaTheme="minorEastAsia" w:hAnsi="Cambria Math"/>
+            <w:color w:val="000000" w:themeColor="text1"/>
           </w:rPr>
           <m:t xml:space="preserve">=± </m:t>
         </m:r>
         <m:r>
           <w:rPr>
             <w:rFonts w:ascii="Cambria Math" w:eastAsiaTheme="minorEastAsia" w:hAnsi="Cambria Math"/>
+            <w:color w:val="000000" w:themeColor="text1"/>
           </w:rPr>
           <m:t>0.1</m:t>
         </m:r>
         <m:r>
           <w:rPr>
             <w:rFonts w:ascii="Cambria Math" w:eastAsiaTheme="minorEastAsia" w:hAnsi="Cambria Math"/>
+            <w:color w:val="000000" w:themeColor="text1"/>
           </w:rPr>
           <m:t xml:space="preserve"> м</m:t>
         </m:r>
         <m:r>
           <w:rPr>
             <w:rFonts w:ascii="Cambria Math" w:eastAsiaTheme="minorEastAsia" w:hAnsi="Cambria Math"/>
+            <w:color w:val="000000" w:themeColor="text1"/>
           </w:rPr>
-          <m:t>кА</m:t>
+          <m:t>А</m:t>
         </m:r>
       </m:oMath>
       <w:r>
         <w:rPr>
           <w:rFonts w:eastAsiaTheme="minorEastAsia"/>
+          <w:color w:val="000000" w:themeColor="text1"/>
         </w:rPr>
         <w:t xml:space="preserve">, а во втором и третьем </w:t>
       </w:r>
@@ -1603,6 +2481,7 @@
               <w:rPr>
                 <w:rFonts w:ascii="Cambria Math" w:eastAsiaTheme="minorEastAsia" w:hAnsi="Cambria Math"/>
                 <w:i/>
+                <w:color w:val="000000" w:themeColor="text1"/>
               </w:rPr>
             </m:ctrlPr>
           </m:sSubPr>
@@ -1610,6 +2489,7 @@
             <m:r>
               <w:rPr>
                 <w:rFonts w:ascii="Cambria Math" w:eastAsiaTheme="minorEastAsia" w:hAnsi="Cambria Math"/>
+                <w:color w:val="000000" w:themeColor="text1"/>
               </w:rPr>
               <m:t>Δ</m:t>
             </m:r>
@@ -1618,6 +2498,7 @@
             <m:r>
               <w:rPr>
                 <w:rFonts w:ascii="Cambria Math" w:eastAsiaTheme="minorEastAsia" w:hAnsi="Cambria Math"/>
+                <w:color w:val="000000" w:themeColor="text1"/>
               </w:rPr>
               <m:t>А23</m:t>
             </m:r>
@@ -1626,31 +2507,36 @@
         <m:r>
           <w:rPr>
             <w:rFonts w:ascii="Cambria Math" w:eastAsiaTheme="minorEastAsia" w:hAnsi="Cambria Math"/>
+            <w:color w:val="000000" w:themeColor="text1"/>
           </w:rPr>
           <m:t xml:space="preserve">=± </m:t>
         </m:r>
         <m:r>
           <w:rPr>
             <w:rFonts w:ascii="Cambria Math" w:eastAsiaTheme="minorEastAsia" w:hAnsi="Cambria Math"/>
+            <w:color w:val="000000" w:themeColor="text1"/>
           </w:rPr>
           <m:t>0.01</m:t>
         </m:r>
         <m:r>
           <w:rPr>
             <w:rFonts w:ascii="Cambria Math" w:eastAsiaTheme="minorEastAsia" w:hAnsi="Cambria Math"/>
+            <w:color w:val="000000" w:themeColor="text1"/>
           </w:rPr>
           <m:t xml:space="preserve"> м</m:t>
         </m:r>
         <m:r>
           <w:rPr>
             <w:rFonts w:ascii="Cambria Math" w:eastAsiaTheme="minorEastAsia" w:hAnsi="Cambria Math"/>
+            <w:color w:val="000000" w:themeColor="text1"/>
           </w:rPr>
-          <m:t>кА</m:t>
+          <m:t>А</m:t>
         </m:r>
       </m:oMath>
       <w:r>
         <w:rPr>
           <w:rFonts w:eastAsiaTheme="minorEastAsia"/>
+          <w:color w:val="000000" w:themeColor="text1"/>
         </w:rPr>
         <w:t>.</w:t>
       </w:r>
@@ -1659,24 +2545,28 @@
       <w:pPr>
         <w:rPr>
           <w:rFonts w:eastAsiaTheme="minorEastAsia"/>
+          <w:color w:val="000000" w:themeColor="text1"/>
         </w:rPr>
       </w:pPr>
       <w:r>
         <w:rPr>
           <w:rFonts w:eastAsiaTheme="minorEastAsia"/>
           <w:i/>
+          <w:color w:val="000000" w:themeColor="text1"/>
         </w:rPr>
         <w:t>Магазин сопротивлений Р4833</w:t>
       </w:r>
       <w:r>
         <w:rPr>
           <w:rFonts w:eastAsiaTheme="minorEastAsia"/>
+          <w:color w:val="000000" w:themeColor="text1"/>
         </w:rPr>
         <w:t xml:space="preserve">: класс точности – 0.1, предел измерений </w:t>
       </w:r>
       <w:r>
         <w:rPr>
           <w:rFonts w:eastAsiaTheme="minorEastAsia"/>
+          <w:color w:val="000000" w:themeColor="text1"/>
         </w:rPr>
         <w:t xml:space="preserve">1111.1 Ом, множитель схемы </w:t>
       </w:r>
@@ -1687,6 +2577,7 @@
               <w:rPr>
                 <w:rFonts w:ascii="Cambria Math" w:eastAsiaTheme="minorEastAsia" w:hAnsi="Cambria Math"/>
                 <w:i/>
+                <w:color w:val="000000" w:themeColor="text1"/>
               </w:rPr>
             </m:ctrlPr>
           </m:sSupPr>
@@ -1694,6 +2585,7 @@
             <m:r>
               <w:rPr>
                 <w:rFonts w:ascii="Cambria Math" w:eastAsiaTheme="minorEastAsia" w:hAnsi="Cambria Math"/>
+                <w:color w:val="000000" w:themeColor="text1"/>
               </w:rPr>
               <m:t>10</m:t>
             </m:r>
@@ -1702,6 +2594,7 @@
             <m:r>
               <w:rPr>
                 <w:rFonts w:ascii="Cambria Math" w:eastAsiaTheme="minorEastAsia" w:hAnsi="Cambria Math"/>
+                <w:color w:val="000000" w:themeColor="text1"/>
               </w:rPr>
               <m:t>-2</m:t>
             </m:r>
@@ -1711,6 +2604,7 @@
       <w:r>
         <w:rPr>
           <w:rFonts w:eastAsiaTheme="minorEastAsia"/>
+          <w:color w:val="000000" w:themeColor="text1"/>
         </w:rPr>
         <w:t xml:space="preserve">, тогда </w:t>
       </w:r>
@@ -1721,6 +2615,7 @@
               <w:rPr>
                 <w:rFonts w:ascii="Cambria Math" w:eastAsiaTheme="minorEastAsia" w:hAnsi="Cambria Math"/>
                 <w:i/>
+                <w:color w:val="000000" w:themeColor="text1"/>
               </w:rPr>
             </m:ctrlPr>
           </m:sSubPr>
@@ -1728,6 +2623,7 @@
             <m:r>
               <w:rPr>
                 <w:rFonts w:ascii="Cambria Math" w:eastAsiaTheme="minorEastAsia" w:hAnsi="Cambria Math"/>
+                <w:color w:val="000000" w:themeColor="text1"/>
               </w:rPr>
               <m:t>Δ</m:t>
             </m:r>
@@ -1736,6 +2632,7 @@
             <m:r>
               <w:rPr>
                 <w:rFonts w:ascii="Cambria Math" w:eastAsiaTheme="minorEastAsia" w:hAnsi="Cambria Math"/>
+                <w:color w:val="000000" w:themeColor="text1"/>
               </w:rPr>
               <m:t>мс</m:t>
             </m:r>
@@ -1744,12 +2641,14 @@
         <m:r>
           <w:rPr>
             <w:rFonts w:ascii="Cambria Math" w:eastAsiaTheme="minorEastAsia" w:hAnsi="Cambria Math"/>
+            <w:color w:val="000000" w:themeColor="text1"/>
           </w:rPr>
           <m:t>=± 0.1</m:t>
         </m:r>
         <m:r>
           <w:rPr>
             <w:rFonts w:ascii="Cambria Math" w:eastAsiaTheme="minorEastAsia" w:hAnsi="Cambria Math"/>
+            <w:color w:val="000000" w:themeColor="text1"/>
           </w:rPr>
           <m:t xml:space="preserve"> Ом</m:t>
         </m:r>
@@ -1757,57 +2656,67 @@
     </w:p>
     <w:p>
       <w:pPr>
-        <w:pStyle w:val="a3"/>
-        <w:numPr>
-          <w:ilvl w:val="0"/>
-          <w:numId w:val="1"/>
-        </w:numPr>
-        <w:rPr>
-          <w:rFonts w:eastAsiaTheme="minorEastAsia"/>
-        </w:rPr>
-      </w:pPr>
-      <w:r>
-        <w:rPr>
-          <w:rFonts w:eastAsiaTheme="minorEastAsia"/>
-        </w:rPr>
+        <w:pStyle w:val="1"/>
+        <w:rPr>
+          <w:rFonts w:eastAsiaTheme="minorEastAsia"/>
+          <w:color w:val="000000" w:themeColor="text1"/>
+        </w:rPr>
+      </w:pPr>
+      <w:bookmarkStart w:id="5" w:name="_Toc208219570"/>
+      <w:r>
+        <w:rPr>
+          <w:rFonts w:eastAsiaTheme="minorEastAsia"/>
+          <w:color w:val="000000" w:themeColor="text1"/>
+        </w:rPr>
+        <w:lastRenderedPageBreak/>
         <w:t>Результаты измерений и обработка данных</w:t>
       </w:r>
+      <w:bookmarkEnd w:id="5"/>
     </w:p>
     <w:p>
       <w:pPr>
-        <w:pStyle w:val="a3"/>
-        <w:numPr>
-          <w:ilvl w:val="0"/>
-          <w:numId w:val="1"/>
-        </w:numPr>
-        <w:rPr>
-          <w:rFonts w:eastAsiaTheme="minorEastAsia"/>
-        </w:rPr>
-      </w:pPr>
-      <w:r>
-        <w:rPr>
-          <w:rFonts w:eastAsiaTheme="minorEastAsia"/>
+        <w:pStyle w:val="1"/>
+        <w:rPr>
+          <w:rFonts w:eastAsiaTheme="minorEastAsia"/>
+          <w:color w:val="000000" w:themeColor="text1"/>
+        </w:rPr>
+      </w:pPr>
+      <w:bookmarkStart w:id="6" w:name="_Toc208219571"/>
+      <w:r>
+        <w:rPr>
+          <w:rFonts w:eastAsiaTheme="minorEastAsia"/>
+          <w:color w:val="000000" w:themeColor="text1"/>
         </w:rPr>
         <w:t>Обсуждение результатов</w:t>
       </w:r>
+      <w:bookmarkEnd w:id="6"/>
     </w:p>
     <w:p>
       <w:pPr>
-        <w:pStyle w:val="a3"/>
-        <w:numPr>
-          <w:ilvl w:val="0"/>
-          <w:numId w:val="1"/>
-        </w:numPr>
-        <w:rPr>
-          <w:rFonts w:eastAsiaTheme="minorEastAsia"/>
-        </w:rPr>
-      </w:pPr>
-      <w:r>
-        <w:rPr>
-          <w:rFonts w:eastAsiaTheme="minorEastAsia"/>
+        <w:pStyle w:val="1"/>
+        <w:rPr>
+          <w:rFonts w:eastAsiaTheme="minorEastAsia"/>
+          <w:color w:val="000000" w:themeColor="text1"/>
+        </w:rPr>
+      </w:pPr>
+      <w:bookmarkStart w:id="7" w:name="_Toc208219572"/>
+      <w:r>
+        <w:rPr>
+          <w:rFonts w:eastAsiaTheme="minorEastAsia"/>
+          <w:color w:val="000000" w:themeColor="text1"/>
         </w:rPr>
         <w:t>Вывод</w:t>
       </w:r>
+      <w:bookmarkEnd w:id="7"/>
+    </w:p>
+    <w:p>
+      <w:pPr>
+        <w:rPr>
+          <w:rFonts w:asciiTheme="majorHAnsi" w:hAnsiTheme="majorHAnsi" w:cstheme="majorBidi"/>
+          <w:sz w:val="32"/>
+          <w:szCs w:val="32"/>
+        </w:rPr>
+      </w:pPr>
     </w:p>
     <w:sectPr>
       <w:pgSz w:w="11906" w:h="16838"/>
@@ -2495,6 +3404,27 @@
     <w:qFormat/>
     <w:rsid w:val="009279D8"/>
   </w:style>
+  <w:style w:type="paragraph" w:styleId="1">
+    <w:name w:val="heading 1"/>
+    <w:basedOn w:val="a"/>
+    <w:next w:val="a"/>
+    <w:link w:val="10"/>
+    <w:uiPriority w:val="9"/>
+    <w:qFormat/>
+    <w:rsid w:val="00BC463D"/>
+    <w:pPr>
+      <w:keepNext/>
+      <w:keepLines/>
+      <w:spacing w:before="240" w:after="0"/>
+      <w:outlineLvl w:val="0"/>
+    </w:pPr>
+    <w:rPr>
+      <w:rFonts w:asciiTheme="majorHAnsi" w:eastAsiaTheme="majorEastAsia" w:hAnsiTheme="majorHAnsi" w:cstheme="majorBidi"/>
+      <w:color w:val="2F5496" w:themeColor="accent1" w:themeShade="BF"/>
+      <w:sz w:val="32"/>
+      <w:szCs w:val="32"/>
+    </w:rPr>
+  </w:style>
   <w:style w:type="character" w:default="1" w:styleId="a0">
     <w:name w:val="Default Paragraph Font"/>
     <w:uiPriority w:val="1"/>
@@ -2543,7 +3473,575 @@
       <w:color w:val="808080"/>
     </w:rPr>
   </w:style>
+  <w:style w:type="character" w:customStyle="1" w:styleId="10">
+    <w:name w:val="Заголовок 1 Знак"/>
+    <w:basedOn w:val="a0"/>
+    <w:link w:val="1"/>
+    <w:uiPriority w:val="9"/>
+    <w:rsid w:val="00BC463D"/>
+    <w:rPr>
+      <w:rFonts w:asciiTheme="majorHAnsi" w:eastAsiaTheme="majorEastAsia" w:hAnsiTheme="majorHAnsi" w:cstheme="majorBidi"/>
+      <w:color w:val="2F5496" w:themeColor="accent1" w:themeShade="BF"/>
+      <w:sz w:val="32"/>
+      <w:szCs w:val="32"/>
+    </w:rPr>
+  </w:style>
+  <w:style w:type="paragraph" w:styleId="a5">
+    <w:name w:val="TOC Heading"/>
+    <w:basedOn w:val="1"/>
+    <w:next w:val="a"/>
+    <w:uiPriority w:val="39"/>
+    <w:unhideWhenUsed/>
+    <w:qFormat/>
+    <w:rsid w:val="00BC463D"/>
+    <w:pPr>
+      <w:outlineLvl w:val="9"/>
+    </w:pPr>
+    <w:rPr>
+      <w:lang w:eastAsia="ru-RU"/>
+    </w:rPr>
+  </w:style>
+  <w:style w:type="paragraph" w:styleId="11">
+    <w:name w:val="toc 1"/>
+    <w:basedOn w:val="a"/>
+    <w:next w:val="a"/>
+    <w:autoRedefine/>
+    <w:uiPriority w:val="39"/>
+    <w:unhideWhenUsed/>
+    <w:rsid w:val="00BC463D"/>
+    <w:pPr>
+      <w:spacing w:after="100"/>
+    </w:pPr>
+  </w:style>
+  <w:style w:type="character" w:styleId="a6">
+    <w:name w:val="Hyperlink"/>
+    <w:basedOn w:val="a0"/>
+    <w:uiPriority w:val="99"/>
+    <w:unhideWhenUsed/>
+    <w:rsid w:val="00BC463D"/>
+    <w:rPr>
+      <w:color w:val="0563C1" w:themeColor="hyperlink"/>
+      <w:u w:val="single"/>
+    </w:rPr>
+  </w:style>
 </w:styles>
+</file>
+
+<file path=word/glossary/document.xml><?xml version="1.0" encoding="utf-8"?>
+<w:glossaryDocument xmlns:wpc="http://schemas.microsoft.com/office/word/2010/wordprocessingCanvas" xmlns:cx="http://schemas.microsoft.com/office/drawing/2014/chartex" xmlns:mc="http://schemas.openxmlformats.org/markup-compatibility/2006" xmlns:o="urn:schemas-microsoft-com:office:office" xmlns:r="http://schemas.openxmlformats.org/officeDocument/2006/relationships" xmlns:m="http://schemas.openxmlformats.org/officeDocument/2006/math" xmlns:v="urn:schemas-microsoft-com:vml" xmlns:wp14="http://schemas.microsoft.com/office/word/2010/wordprocessingDrawing" xmlns:wp="http://schemas.openxmlformats.org/drawingml/2006/wordprocessingDrawing" xmlns:w10="urn:schemas-microsoft-com:office:word" xmlns:w="http://schemas.openxmlformats.org/wordprocessingml/2006/main" xmlns:w14="http://schemas.microsoft.com/office/word/2010/wordml" xmlns:w15="http://schemas.microsoft.com/office/word/2012/wordml" xmlns:w16se="http://schemas.microsoft.com/office/word/2015/wordml/symex" xmlns:wpg="http://schemas.microsoft.com/office/word/2010/wordprocessingGroup" xmlns:wpi="http://schemas.microsoft.com/office/word/2010/wordprocessingInk" xmlns:wne="http://schemas.microsoft.com/office/word/2006/wordml" xmlns:wps="http://schemas.microsoft.com/office/word/2010/wordprocessingShape" mc:Ignorable="w14 w15 w16se wp14"/>
+</file>
+
+<file path=word/glossary/fontTable.xml><?xml version="1.0" encoding="utf-8"?>
+<w:fonts xmlns:mc="http://schemas.openxmlformats.org/markup-compatibility/2006" xmlns:r="http://schemas.openxmlformats.org/officeDocument/2006/relationships" xmlns:w="http://schemas.openxmlformats.org/wordprocessingml/2006/main" xmlns:w14="http://schemas.microsoft.com/office/word/2010/wordml" xmlns:w15="http://schemas.microsoft.com/office/word/2012/wordml" xmlns:w16se="http://schemas.microsoft.com/office/word/2015/wordml/symex" mc:Ignorable="w14 w15 w16se">
+  <w:font w:name="Times New Roman">
+    <w:panose1 w:val="02020603050405020304"/>
+    <w:charset w:val="00"/>
+    <w:family w:val="roman"/>
+    <w:pitch w:val="variable"/>
+    <w:sig w:usb0="E0002AFF" w:usb1="C0007843" w:usb2="00000009" w:usb3="00000000" w:csb0="000001FF" w:csb1="00000000"/>
+  </w:font>
+  <w:font w:name="Calibri">
+    <w:panose1 w:val="020F0502020204030204"/>
+    <w:charset w:val="00"/>
+    <w:family w:val="swiss"/>
+    <w:pitch w:val="variable"/>
+    <w:sig w:usb0="E00002FF" w:usb1="4000ACFF" w:usb2="00000001" w:usb3="00000000" w:csb0="0000019F" w:csb1="00000000"/>
+  </w:font>
+  <w:font w:name="Calibri Light">
+    <w:panose1 w:val="020F0302020204030204"/>
+    <w:charset w:val="00"/>
+    <w:family w:val="swiss"/>
+    <w:pitch w:val="variable"/>
+    <w:sig w:usb0="A00002EF" w:usb1="4000207B" w:usb2="00000000" w:usb3="00000000" w:csb0="0000009F" w:csb1="00000000"/>
+  </w:font>
+  <w:font w:name="Cambria Math">
+    <w:panose1 w:val="02040503050406030204"/>
+    <w:charset w:val="CC"/>
+    <w:family w:val="roman"/>
+    <w:pitch w:val="variable"/>
+    <w:sig w:usb0="E00006FF" w:usb1="420024FF" w:usb2="02000000" w:usb3="00000000" w:csb0="0000019F" w:csb1="00000000"/>
+  </w:font>
+</w:fonts>
+</file>
+
+<file path=word/glossary/settings.xml><?xml version="1.0" encoding="utf-8"?>
+<w:settings xmlns:mc="http://schemas.openxmlformats.org/markup-compatibility/2006" xmlns:o="urn:schemas-microsoft-com:office:office" xmlns:r="http://schemas.openxmlformats.org/officeDocument/2006/relationships" xmlns:m="http://schemas.openxmlformats.org/officeDocument/2006/math" xmlns:v="urn:schemas-microsoft-com:vml" xmlns:w10="urn:schemas-microsoft-com:office:word" xmlns:w="http://schemas.openxmlformats.org/wordprocessingml/2006/main" xmlns:w14="http://schemas.microsoft.com/office/word/2010/wordml" xmlns:w15="http://schemas.microsoft.com/office/word/2012/wordml" xmlns:w16se="http://schemas.microsoft.com/office/word/2015/wordml/symex" xmlns:sl="http://schemas.openxmlformats.org/schemaLibrary/2006/main" mc:Ignorable="w14 w15 w16se">
+  <w:view w:val="normal"/>
+  <w:defaultTabStop w:val="708"/>
+  <w:characterSpacingControl w:val="doNotCompress"/>
+  <w:compat>
+    <w:useFELayout/>
+    <w:compatSetting w:name="compatibilityMode" w:uri="http://schemas.microsoft.com/office/word" w:val="15"/>
+    <w:compatSetting w:name="overrideTableStyleFontSizeAndJustification" w:uri="http://schemas.microsoft.com/office/word" w:val="1"/>
+    <w:compatSetting w:name="enableOpenTypeFeatures" w:uri="http://schemas.microsoft.com/office/word" w:val="1"/>
+    <w:compatSetting w:name="doNotFlipMirrorIndents" w:uri="http://schemas.microsoft.com/office/word" w:val="1"/>
+    <w:compatSetting w:name="differentiateMultirowTableHeaders" w:uri="http://schemas.microsoft.com/office/word" w:val="1"/>
+  </w:compat>
+  <w:rsids>
+    <w:rsidRoot w:val="00F97DDC"/>
+    <w:rsid w:val="009B7804"/>
+    <w:rsid w:val="00F97DDC"/>
+  </w:rsids>
+  <m:mathPr>
+    <m:mathFont m:val="Cambria Math"/>
+    <m:brkBin m:val="before"/>
+    <m:brkBinSub m:val="--"/>
+    <m:smallFrac m:val="0"/>
+    <m:dispDef/>
+    <m:lMargin m:val="0"/>
+    <m:rMargin m:val="0"/>
+    <m:defJc m:val="centerGroup"/>
+    <m:wrapIndent m:val="1440"/>
+    <m:intLim m:val="subSup"/>
+    <m:naryLim m:val="undOvr"/>
+  </m:mathPr>
+  <w:themeFontLang w:val="ru-RU"/>
+  <w:clrSchemeMapping w:bg1="light1" w:t1="dark1" w:bg2="light2" w:t2="dark2" w:accent1="accent1" w:accent2="accent2" w:accent3="accent3" w:accent4="accent4" w:accent5="accent5" w:accent6="accent6" w:hyperlink="hyperlink" w:followedHyperlink="followedHyperlink"/>
+  <w:decimalSymbol w:val=","/>
+  <w:listSeparator w:val=";"/>
+  <w15:chartTrackingRefBased/>
+</w:settings>
+</file>
+
+<file path=word/glossary/styles.xml><?xml version="1.0" encoding="utf-8"?>
+<w:styles xmlns:mc="http://schemas.openxmlformats.org/markup-compatibility/2006" xmlns:r="http://schemas.openxmlformats.org/officeDocument/2006/relationships" xmlns:w="http://schemas.openxmlformats.org/wordprocessingml/2006/main" xmlns:w14="http://schemas.microsoft.com/office/word/2010/wordml" xmlns:w15="http://schemas.microsoft.com/office/word/2012/wordml" xmlns:w16se="http://schemas.microsoft.com/office/word/2015/wordml/symex" mc:Ignorable="w14 w15 w16se">
+  <w:docDefaults>
+    <w:rPrDefault>
+      <w:rPr>
+        <w:rFonts w:asciiTheme="minorHAnsi" w:eastAsiaTheme="minorEastAsia" w:hAnsiTheme="minorHAnsi" w:cstheme="minorBidi"/>
+        <w:sz w:val="22"/>
+        <w:szCs w:val="22"/>
+        <w:lang w:val="ru-RU" w:eastAsia="ru-RU" w:bidi="ar-SA"/>
+      </w:rPr>
+    </w:rPrDefault>
+    <w:pPrDefault>
+      <w:pPr>
+        <w:spacing w:after="160" w:line="259" w:lineRule="auto"/>
+      </w:pPr>
+    </w:pPrDefault>
+  </w:docDefaults>
+  <w:latentStyles w:defLockedState="0" w:defUIPriority="99" w:defSemiHidden="0" w:defUnhideWhenUsed="0" w:defQFormat="0" w:count="371">
+    <w:lsdException w:name="Normal" w:uiPriority="0" w:qFormat="1"/>
+    <w:lsdException w:name="heading 1" w:uiPriority="9" w:qFormat="1"/>
+    <w:lsdException w:name="heading 2" w:semiHidden="1" w:uiPriority="9" w:unhideWhenUsed="1" w:qFormat="1"/>
+    <w:lsdException w:name="heading 3" w:semiHidden="1" w:uiPriority="9" w:unhideWhenUsed="1" w:qFormat="1"/>
+    <w:lsdException w:name="heading 4" w:semiHidden="1" w:uiPriority="9" w:unhideWhenUsed="1" w:qFormat="1"/>
+    <w:lsdException w:name="heading 5" w:semiHidden="1" w:uiPriority="9" w:unhideWhenUsed="1" w:qFormat="1"/>
+    <w:lsdException w:name="heading 6" w:semiHidden="1" w:uiPriority="9" w:unhideWhenUsed="1" w:qFormat="1"/>
+    <w:lsdException w:name="heading 7" w:semiHidden="1" w:uiPriority="9" w:unhideWhenUsed="1" w:qFormat="1"/>
+    <w:lsdException w:name="heading 8" w:semiHidden="1" w:uiPriority="9" w:unhideWhenUsed="1" w:qFormat="1"/>
+    <w:lsdException w:name="heading 9" w:semiHidden="1" w:uiPriority="9" w:unhideWhenUsed="1" w:qFormat="1"/>
+    <w:lsdException w:name="index 1" w:semiHidden="1" w:unhideWhenUsed="1"/>
+    <w:lsdException w:name="index 2" w:semiHidden="1" w:unhideWhenUsed="1"/>
+    <w:lsdException w:name="index 3" w:semiHidden="1" w:unhideWhenUsed="1"/>
+    <w:lsdException w:name="index 4" w:semiHidden="1" w:unhideWhenUsed="1"/>
+    <w:lsdException w:name="index 5" w:semiHidden="1" w:unhideWhenUsed="1"/>
+    <w:lsdException w:name="index 6" w:semiHidden="1" w:unhideWhenUsed="1"/>
+    <w:lsdException w:name="index 7" w:semiHidden="1" w:unhideWhenUsed="1"/>
+    <w:lsdException w:name="index 8" w:semiHidden="1" w:unhideWhenUsed="1"/>
+    <w:lsdException w:name="index 9" w:semiHidden="1" w:unhideWhenUsed="1"/>
+    <w:lsdException w:name="toc 1" w:semiHidden="1" w:uiPriority="39" w:unhideWhenUsed="1"/>
+    <w:lsdException w:name="toc 2" w:semiHidden="1" w:uiPriority="39" w:unhideWhenUsed="1"/>
+    <w:lsdException w:name="toc 3" w:semiHidden="1" w:uiPriority="39" w:unhideWhenUsed="1"/>
+    <w:lsdException w:name="toc 4" w:semiHidden="1" w:uiPriority="39" w:unhideWhenUsed="1"/>
+    <w:lsdException w:name="toc 5" w:semiHidden="1" w:uiPriority="39" w:unhideWhenUsed="1"/>
+    <w:lsdException w:name="toc 6" w:semiHidden="1" w:uiPriority="39" w:unhideWhenUsed="1"/>
+    <w:lsdException w:name="toc 7" w:semiHidden="1" w:uiPriority="39" w:unhideWhenUsed="1"/>
+    <w:lsdException w:name="toc 8" w:semiHidden="1" w:uiPriority="39" w:unhideWhenUsed="1"/>
+    <w:lsdException w:name="toc 9" w:semiHidden="1" w:uiPriority="39" w:unhideWhenUsed="1"/>
+    <w:lsdException w:name="Normal Indent" w:semiHidden="1" w:unhideWhenUsed="1"/>
+    <w:lsdException w:name="footnote text" w:semiHidden="1" w:unhideWhenUsed="1"/>
+    <w:lsdException w:name="annotation text" w:semiHidden="1" w:unhideWhenUsed="1"/>
+    <w:lsdException w:name="header" w:semiHidden="1" w:unhideWhenUsed="1"/>
+    <w:lsdException w:name="footer" w:semiHidden="1" w:unhideWhenUsed="1"/>
+    <w:lsdException w:name="index heading" w:semiHidden="1" w:unhideWhenUsed="1"/>
+    <w:lsdException w:name="caption" w:semiHidden="1" w:uiPriority="35" w:unhideWhenUsed="1" w:qFormat="1"/>
+    <w:lsdException w:name="table of figures" w:semiHidden="1" w:unhideWhenUsed="1"/>
+    <w:lsdException w:name="envelope address" w:semiHidden="1" w:unhideWhenUsed="1"/>
+    <w:lsdException w:name="envelope return" w:semiHidden="1" w:unhideWhenUsed="1"/>
+    <w:lsdException w:name="footnote reference" w:semiHidden="1" w:unhideWhenUsed="1"/>
+    <w:lsdException w:name="annotation reference" w:semiHidden="1" w:unhideWhenUsed="1"/>
+    <w:lsdException w:name="line number" w:semiHidden="1" w:unhideWhenUsed="1"/>
+    <w:lsdException w:name="page number" w:semiHidden="1" w:unhideWhenUsed="1"/>
+    <w:lsdException w:name="endnote reference" w:semiHidden="1" w:unhideWhenUsed="1"/>
+    <w:lsdException w:name="endnote text" w:semiHidden="1" w:unhideWhenUsed="1"/>
+    <w:lsdException w:name="table of authorities" w:semiHidden="1" w:unhideWhenUsed="1"/>
+    <w:lsdException w:name="macro" w:semiHidden="1" w:unhideWhenUsed="1"/>
+    <w:lsdException w:name="toa heading" w:semiHidden="1" w:unhideWhenUsed="1"/>
+    <w:lsdException w:name="List" w:semiHidden="1" w:unhideWhenUsed="1"/>
+    <w:lsdException w:name="List Bullet" w:semiHidden="1" w:unhideWhenUsed="1"/>
+    <w:lsdException w:name="List Number" w:semiHidden="1" w:unhideWhenUsed="1"/>
+    <w:lsdException w:name="List 2" w:semiHidden="1" w:unhideWhenUsed="1"/>
+    <w:lsdException w:name="List 3" w:semiHidden="1" w:unhideWhenUsed="1"/>
+    <w:lsdException w:name="List 4" w:semiHidden="1" w:unhideWhenUsed="1"/>
+    <w:lsdException w:name="List 5" w:semiHidden="1" w:unhideWhenUsed="1"/>
+    <w:lsdException w:name="List Bullet 2" w:semiHidden="1" w:unhideWhenUsed="1"/>
+    <w:lsdException w:name="List Bullet 3" w:semiHidden="1" w:unhideWhenUsed="1"/>
+    <w:lsdException w:name="List Bullet 4" w:semiHidden="1" w:unhideWhenUsed="1"/>
+    <w:lsdException w:name="List Bullet 5" w:semiHidden="1" w:unhideWhenUsed="1"/>
+    <w:lsdException w:name="List Number 2" w:semiHidden="1" w:unhideWhenUsed="1"/>
+    <w:lsdException w:name="List Number 3" w:semiHidden="1" w:unhideWhenUsed="1"/>
+    <w:lsdException w:name="List Number 4" w:semiHidden="1" w:unhideWhenUsed="1"/>
+    <w:lsdException w:name="List Number 5" w:semiHidden="1" w:unhideWhenUsed="1"/>
+    <w:lsdException w:name="Title" w:uiPriority="10" w:qFormat="1"/>
+    <w:lsdException w:name="Closing" w:semiHidden="1" w:unhideWhenUsed="1"/>
+    <w:lsdException w:name="Signature" w:semiHidden="1" w:unhideWhenUsed="1"/>
+    <w:lsdException w:name="Default Paragraph Font" w:semiHidden="1" w:uiPriority="1" w:unhideWhenUsed="1"/>
+    <w:lsdException w:name="Body Text" w:semiHidden="1" w:unhideWhenUsed="1"/>
+    <w:lsdException w:name="Body Text Indent" w:semiHidden="1" w:unhideWhenUsed="1"/>
+    <w:lsdException w:name="List Continue" w:semiHidden="1" w:unhideWhenUsed="1"/>
+    <w:lsdException w:name="List Continue 2" w:semiHidden="1" w:unhideWhenUsed="1"/>
+    <w:lsdException w:name="List Continue 3" w:semiHidden="1" w:unhideWhenUsed="1"/>
+    <w:lsdException w:name="List Continue 4" w:semiHidden="1" w:unhideWhenUsed="1"/>
+    <w:lsdException w:name="List Continue 5" w:semiHidden="1" w:unhideWhenUsed="1"/>
+    <w:lsdException w:name="Message Header" w:semiHidden="1" w:unhideWhenUsed="1"/>
+    <w:lsdException w:name="Subtitle" w:uiPriority="11" w:qFormat="1"/>
+    <w:lsdException w:name="Salutation" w:semiHidden="1" w:unhideWhenUsed="1"/>
+    <w:lsdException w:name="Date" w:semiHidden="1" w:unhideWhenUsed="1"/>
+    <w:lsdException w:name="Body Text First Indent" w:semiHidden="1" w:unhideWhenUsed="1"/>
+    <w:lsdException w:name="Body Text First Indent 2" w:semiHidden="1" w:unhideWhenUsed="1"/>
+    <w:lsdException w:name="Note Heading" w:semiHidden="1" w:unhideWhenUsed="1"/>
+    <w:lsdException w:name="Body Text 2" w:semiHidden="1" w:unhideWhenUsed="1"/>
+    <w:lsdException w:name="Body Text 3" w:semiHidden="1" w:unhideWhenUsed="1"/>
+    <w:lsdException w:name="Body Text Indent 2" w:semiHidden="1" w:unhideWhenUsed="1"/>
+    <w:lsdException w:name="Body Text Indent 3" w:semiHidden="1" w:unhideWhenUsed="1"/>
+    <w:lsdException w:name="Block Text" w:semiHidden="1" w:unhideWhenUsed="1"/>
+    <w:lsdException w:name="Hyperlink" w:semiHidden="1" w:unhideWhenUsed="1"/>
+    <w:lsdException w:name="FollowedHyperlink" w:semiHidden="1" w:unhideWhenUsed="1"/>
+    <w:lsdException w:name="Strong" w:uiPriority="22" w:qFormat="1"/>
+    <w:lsdException w:name="Emphasis" w:uiPriority="20" w:qFormat="1"/>
+    <w:lsdException w:name="Document Map" w:semiHidden="1" w:unhideWhenUsed="1"/>
+    <w:lsdException w:name="Plain Text" w:semiHidden="1" w:unhideWhenUsed="1"/>
+    <w:lsdException w:name="E-mail Signature" w:semiHidden="1" w:unhideWhenUsed="1"/>
+    <w:lsdException w:name="HTML Top of Form" w:semiHidden="1" w:unhideWhenUsed="1"/>
+    <w:lsdException w:name="HTML Bottom of Form" w:semiHidden="1" w:unhideWhenUsed="1"/>
+    <w:lsdException w:name="Normal (Web)" w:semiHidden="1" w:unhideWhenUsed="1"/>
+    <w:lsdException w:name="HTML Acronym" w:semiHidden="1" w:unhideWhenUsed="1"/>
+    <w:lsdException w:name="HTML Address" w:semiHidden="1" w:unhideWhenUsed="1"/>
+    <w:lsdException w:name="HTML Cite" w:semiHidden="1" w:unhideWhenUsed="1"/>
+    <w:lsdException w:name="HTML Code" w:semiHidden="1" w:unhideWhenUsed="1"/>
+    <w:lsdException w:name="HTML Definition" w:semiHidden="1" w:unhideWhenUsed="1"/>
+    <w:lsdException w:name="HTML Keyboard" w:semiHidden="1" w:unhideWhenUsed="1"/>
+    <w:lsdException w:name="HTML Preformatted" w:semiHidden="1" w:unhideWhenUsed="1"/>
+    <w:lsdException w:name="HTML Sample" w:semiHidden="1" w:unhideWhenUsed="1"/>
+    <w:lsdException w:name="HTML Typewriter" w:semiHidden="1" w:unhideWhenUsed="1"/>
+    <w:lsdException w:name="HTML Variable" w:semiHidden="1" w:unhideWhenUsed="1"/>
+    <w:lsdException w:name="Normal Table" w:semiHidden="1" w:unhideWhenUsed="1"/>
+    <w:lsdException w:name="annotation subject" w:semiHidden="1" w:unhideWhenUsed="1"/>
+    <w:lsdException w:name="No List" w:semiHidden="1" w:unhideWhenUsed="1"/>
+    <w:lsdException w:name="Outline List 1" w:semiHidden="1" w:unhideWhenUsed="1"/>
+    <w:lsdException w:name="Outline List 2" w:semiHidden="1" w:unhideWhenUsed="1"/>
+    <w:lsdException w:name="Outline List 3" w:semiHidden="1" w:unhideWhenUsed="1"/>
+    <w:lsdException w:name="Table Simple 1" w:semiHidden="1" w:unhideWhenUsed="1"/>
+    <w:lsdException w:name="Table Simple 2" w:semiHidden="1" w:unhideWhenUsed="1"/>
+    <w:lsdException w:name="Table Simple 3" w:semiHidden="1" w:unhideWhenUsed="1"/>
+    <w:lsdException w:name="Table Classic 1" w:semiHidden="1" w:unhideWhenUsed="1"/>
+    <w:lsdException w:name="Table Classic 2" w:semiHidden="1" w:unhideWhenUsed="1"/>
+    <w:lsdException w:name="Table Classic 3" w:semiHidden="1" w:unhideWhenUsed="1"/>
+    <w:lsdException w:name="Table Classic 4" w:semiHidden="1" w:unhideWhenUsed="1"/>
+    <w:lsdException w:name="Table Colorful 1" w:semiHidden="1" w:unhideWhenUsed="1"/>
+    <w:lsdException w:name="Table Colorful 2" w:semiHidden="1" w:unhideWhenUsed="1"/>
+    <w:lsdException w:name="Table Colorful 3" w:semiHidden="1" w:unhideWhenUsed="1"/>
+    <w:lsdException w:name="Table Columns 1" w:semiHidden="1" w:unhideWhenUsed="1"/>
+    <w:lsdException w:name="Table Columns 2" w:semiHidden="1" w:unhideWhenUsed="1"/>
+    <w:lsdException w:name="Table Columns 3" w:semiHidden="1" w:unhideWhenUsed="1"/>
+    <w:lsdException w:name="Table Columns 4" w:semiHidden="1" w:unhideWhenUsed="1"/>
+    <w:lsdException w:name="Table Columns 5" w:semiHidden="1" w:unhideWhenUsed="1"/>
+    <w:lsdException w:name="Table Grid 1" w:semiHidden="1" w:unhideWhenUsed="1"/>
+    <w:lsdException w:name="Table Grid 2" w:semiHidden="1" w:unhideWhenUsed="1"/>
+    <w:lsdException w:name="Table Grid 3" w:semiHidden="1" w:unhideWhenUsed="1"/>
+    <w:lsdException w:name="Table Grid 4" w:semiHidden="1" w:unhideWhenUsed="1"/>
+    <w:lsdException w:name="Table Grid 5" w:semiHidden="1" w:unhideWhenUsed="1"/>
+    <w:lsdException w:name="Table Grid 6" w:semiHidden="1" w:unhideWhenUsed="1"/>
+    <w:lsdException w:name="Table Grid 7" w:semiHidden="1" w:unhideWhenUsed="1"/>
+    <w:lsdException w:name="Table Grid 8" w:semiHidden="1" w:unhideWhenUsed="1"/>
+    <w:lsdException w:name="Table List 1" w:semiHidden="1" w:unhideWhenUsed="1"/>
+    <w:lsdException w:name="Table List 2" w:semiHidden="1" w:unhideWhenUsed="1"/>
+    <w:lsdException w:name="Table List 3" w:semiHidden="1" w:unhideWhenUsed="1"/>
+    <w:lsdException w:name="Table List 4" w:semiHidden="1" w:unhideWhenUsed="1"/>
+    <w:lsdException w:name="Table List 5" w:semiHidden="1" w:unhideWhenUsed="1"/>
+    <w:lsdException w:name="Table List 6" w:semiHidden="1" w:unhideWhenUsed="1"/>
+    <w:lsdException w:name="Table List 7" w:semiHidden="1" w:unhideWhenUsed="1"/>
+    <w:lsdException w:name="Table List 8" w:semiHidden="1" w:unhideWhenUsed="1"/>
+    <w:lsdException w:name="Table 3D effects 1" w:semiHidden="1" w:unhideWhenUsed="1"/>
+    <w:lsdException w:name="Table 3D effects 2" w:semiHidden="1" w:unhideWhenUsed="1"/>
+    <w:lsdException w:name="Table 3D effects 3" w:semiHidden="1" w:unhideWhenUsed="1"/>
+    <w:lsdException w:name="Table Contemporary" w:semiHidden="1" w:unhideWhenUsed="1"/>
+    <w:lsdException w:name="Table Elegant" w:semiHidden="1" w:unhideWhenUsed="1"/>
+    <w:lsdException w:name="Table Professional" w:semiHidden="1" w:unhideWhenUsed="1"/>
+    <w:lsdException w:name="Table Subtle 1" w:semiHidden="1" w:unhideWhenUsed="1"/>
+    <w:lsdException w:name="Table Subtle 2" w:semiHidden="1" w:unhideWhenUsed="1"/>
+    <w:lsdException w:name="Table Web 1" w:semiHidden="1" w:unhideWhenUsed="1"/>
+    <w:lsdException w:name="Table Web 2" w:semiHidden="1" w:unhideWhenUsed="1"/>
+    <w:lsdException w:name="Table Web 3" w:semiHidden="1" w:unhideWhenUsed="1"/>
+    <w:lsdException w:name="Balloon Text" w:semiHidden="1" w:unhideWhenUsed="1"/>
+    <w:lsdException w:name="Table Grid" w:uiPriority="39"/>
+    <w:lsdException w:name="Table Theme" w:semiHidden="1" w:unhideWhenUsed="1"/>
+    <w:lsdException w:name="Placeholder Text" w:semiHidden="1"/>
+    <w:lsdException w:name="No Spacing" w:uiPriority="1" w:qFormat="1"/>
+    <w:lsdException w:name="Light Shading" w:uiPriority="60"/>
+    <w:lsdException w:name="Light List" w:uiPriority="61"/>
+    <w:lsdException w:name="Light Grid" w:uiPriority="62"/>
+    <w:lsdException w:name="Medium Shading 1" w:uiPriority="63"/>
+    <w:lsdException w:name="Medium Shading 2" w:uiPriority="64"/>
+    <w:lsdException w:name="Medium List 1" w:uiPriority="65"/>
+    <w:lsdException w:name="Medium List 2" w:uiPriority="66"/>
+    <w:lsdException w:name="Medium Grid 1" w:uiPriority="67"/>
+    <w:lsdException w:name="Medium Grid 2" w:uiPriority="68"/>
+    <w:lsdException w:name="Medium Grid 3" w:uiPriority="69"/>
+    <w:lsdException w:name="Dark List" w:uiPriority="70"/>
+    <w:lsdException w:name="Colorful Shading" w:uiPriority="71"/>
+    <w:lsdException w:name="Colorful List" w:uiPriority="72"/>
+    <w:lsdException w:name="Colorful Grid" w:uiPriority="73"/>
+    <w:lsdException w:name="Light Shading Accent 1" w:uiPriority="60"/>
+    <w:lsdException w:name="Light List Accent 1" w:uiPriority="61"/>
+    <w:lsdException w:name="Light Grid Accent 1" w:uiPriority="62"/>
+    <w:lsdException w:name="Medium Shading 1 Accent 1" w:uiPriority="63"/>
+    <w:lsdException w:name="Medium Shading 2 Accent 1" w:uiPriority="64"/>
+    <w:lsdException w:name="Medium List 1 Accent 1" w:uiPriority="65"/>
+    <w:lsdException w:name="Revision" w:semiHidden="1"/>
+    <w:lsdException w:name="List Paragraph" w:uiPriority="34" w:qFormat="1"/>
+    <w:lsdException w:name="Quote" w:uiPriority="29" w:qFormat="1"/>
+    <w:lsdException w:name="Intense Quote" w:uiPriority="30" w:qFormat="1"/>
+    <w:lsdException w:name="Medium List 2 Accent 1" w:uiPriority="66"/>
+    <w:lsdException w:name="Medium Grid 1 Accent 1" w:uiPriority="67"/>
+    <w:lsdException w:name="Medium Grid 2 Accent 1" w:uiPriority="68"/>
+    <w:lsdException w:name="Medium Grid 3 Accent 1" w:uiPriority="69"/>
+    <w:lsdException w:name="Dark List Accent 1" w:uiPriority="70"/>
+    <w:lsdException w:name="Colorful Shading Accent 1" w:uiPriority="71"/>
+    <w:lsdException w:name="Colorful List Accent 1" w:uiPriority="72"/>
+    <w:lsdException w:name="Colorful Grid Accent 1" w:uiPriority="73"/>
+    <w:lsdException w:name="Light Shading Accent 2" w:uiPriority="60"/>
+    <w:lsdException w:name="Light List Accent 2" w:uiPriority="61"/>
+    <w:lsdException w:name="Light Grid Accent 2" w:uiPriority="62"/>
+    <w:lsdException w:name="Medium Shading 1 Accent 2" w:uiPriority="63"/>
+    <w:lsdException w:name="Medium Shading 2 Accent 2" w:uiPriority="64"/>
+    <w:lsdException w:name="Medium List 1 Accent 2" w:uiPriority="65"/>
+    <w:lsdException w:name="Medium List 2 Accent 2" w:uiPriority="66"/>
+    <w:lsdException w:name="Medium Grid 1 Accent 2" w:uiPriority="67"/>
+    <w:lsdException w:name="Medium Grid 2 Accent 2" w:uiPriority="68"/>
+    <w:lsdException w:name="Medium Grid 3 Accent 2" w:uiPriority="69"/>
+    <w:lsdException w:name="Dark List Accent 2" w:uiPriority="70"/>
+    <w:lsdException w:name="Colorful Shading Accent 2" w:uiPriority="71"/>
+    <w:lsdException w:name="Colorful List Accent 2" w:uiPriority="72"/>
+    <w:lsdException w:name="Colorful Grid Accent 2" w:uiPriority="73"/>
+    <w:lsdException w:name="Light Shading Accent 3" w:uiPriority="60"/>
+    <w:lsdException w:name="Light List Accent 3" w:uiPriority="61"/>
+    <w:lsdException w:name="Light Grid Accent 3" w:uiPriority="62"/>
+    <w:lsdException w:name="Medium Shading 1 Accent 3" w:uiPriority="63"/>
+    <w:lsdException w:name="Medium Shading 2 Accent 3" w:uiPriority="64"/>
+    <w:lsdException w:name="Medium List 1 Accent 3" w:uiPriority="65"/>
+    <w:lsdException w:name="Medium List 2 Accent 3" w:uiPriority="66"/>
+    <w:lsdException w:name="Medium Grid 1 Accent 3" w:uiPriority="67"/>
+    <w:lsdException w:name="Medium Grid 2 Accent 3" w:uiPriority="68"/>
+    <w:lsdException w:name="Medium Grid 3 Accent 3" w:uiPriority="69"/>
+    <w:lsdException w:name="Dark List Accent 3" w:uiPriority="70"/>
+    <w:lsdException w:name="Colorful Shading Accent 3" w:uiPriority="71"/>
+    <w:lsdException w:name="Colorful List Accent 3" w:uiPriority="72"/>
+    <w:lsdException w:name="Colorful Grid Accent 3" w:uiPriority="73"/>
+    <w:lsdException w:name="Light Shading Accent 4" w:uiPriority="60"/>
+    <w:lsdException w:name="Light List Accent 4" w:uiPriority="61"/>
+    <w:lsdException w:name="Light Grid Accent 4" w:uiPriority="62"/>
+    <w:lsdException w:name="Medium Shading 1 Accent 4" w:uiPriority="63"/>
+    <w:lsdException w:name="Medium Shading 2 Accent 4" w:uiPriority="64"/>
+    <w:lsdException w:name="Medium List 1 Accent 4" w:uiPriority="65"/>
+    <w:lsdException w:name="Medium List 2 Accent 4" w:uiPriority="66"/>
+    <w:lsdException w:name="Medium Grid 1 Accent 4" w:uiPriority="67"/>
+    <w:lsdException w:name="Medium Grid 2 Accent 4" w:uiPriority="68"/>
+    <w:lsdException w:name="Medium Grid 3 Accent 4" w:uiPriority="69"/>
+    <w:lsdException w:name="Dark List Accent 4" w:uiPriority="70"/>
+    <w:lsdException w:name="Colorful Shading Accent 4" w:uiPriority="71"/>
+    <w:lsdException w:name="Colorful List Accent 4" w:uiPriority="72"/>
+    <w:lsdException w:name="Colorful Grid Accent 4" w:uiPriority="73"/>
+    <w:lsdException w:name="Light Shading Accent 5" w:uiPriority="60"/>
+    <w:lsdException w:name="Light List Accent 5" w:uiPriority="61"/>
+    <w:lsdException w:name="Light Grid Accent 5" w:uiPriority="62"/>
+    <w:lsdException w:name="Medium Shading 1 Accent 5" w:uiPriority="63"/>
+    <w:lsdException w:name="Medium Shading 2 Accent 5" w:uiPriority="64"/>
+    <w:lsdException w:name="Medium List 1 Accent 5" w:uiPriority="65"/>
+    <w:lsdException w:name="Medium List 2 Accent 5" w:uiPriority="66"/>
+    <w:lsdException w:name="Medium Grid 1 Accent 5" w:uiPriority="67"/>
+    <w:lsdException w:name="Medium Grid 2 Accent 5" w:uiPriority="68"/>
+    <w:lsdException w:name="Medium Grid 3 Accent 5" w:uiPriority="69"/>
+    <w:lsdException w:name="Dark List Accent 5" w:uiPriority="70"/>
+    <w:lsdException w:name="Colorful Shading Accent 5" w:uiPriority="71"/>
+    <w:lsdException w:name="Colorful List Accent 5" w:uiPriority="72"/>
+    <w:lsdException w:name="Colorful Grid Accent 5" w:uiPriority="73"/>
+    <w:lsdException w:name="Light Shading Accent 6" w:uiPriority="60"/>
+    <w:lsdException w:name="Light List Accent 6" w:uiPriority="61"/>
+    <w:lsdException w:name="Light Grid Accent 6" w:uiPriority="62"/>
+    <w:lsdException w:name="Medium Shading 1 Accent 6" w:uiPriority="63"/>
+    <w:lsdException w:name="Medium Shading 2 Accent 6" w:uiPriority="64"/>
+    <w:lsdException w:name="Medium List 1 Accent 6" w:uiPriority="65"/>
+    <w:lsdException w:name="Medium List 2 Accent 6" w:uiPriority="66"/>
+    <w:lsdException w:name="Medium Grid 1 Accent 6" w:uiPriority="67"/>
+    <w:lsdException w:name="Medium Grid 2 Accent 6" w:uiPriority="68"/>
+    <w:lsdException w:name="Medium Grid 3 Accent 6" w:uiPriority="69"/>
+    <w:lsdException w:name="Dark List Accent 6" w:uiPriority="70"/>
+    <w:lsdException w:name="Colorful Shading Accent 6" w:uiPriority="71"/>
+    <w:lsdException w:name="Colorful List Accent 6" w:uiPriority="72"/>
+    <w:lsdException w:name="Colorful Grid Accent 6" w:uiPriority="73"/>
+    <w:lsdException w:name="Subtle Emphasis" w:uiPriority="19" w:qFormat="1"/>
+    <w:lsdException w:name="Intense Emphasis" w:uiPriority="21" w:qFormat="1"/>
+    <w:lsdException w:name="Subtle Reference" w:uiPriority="31" w:qFormat="1"/>
+    <w:lsdException w:name="Intense Reference" w:uiPriority="32" w:qFormat="1"/>
+    <w:lsdException w:name="Book Title" w:uiPriority="33" w:qFormat="1"/>
+    <w:lsdException w:name="Bibliography" w:semiHidden="1" w:uiPriority="37" w:unhideWhenUsed="1"/>
+    <w:lsdException w:name="TOC Heading" w:semiHidden="1" w:uiPriority="39" w:unhideWhenUsed="1" w:qFormat="1"/>
+    <w:lsdException w:name="Plain Table 1" w:uiPriority="41"/>
+    <w:lsdException w:name="Plain Table 2" w:uiPriority="42"/>
+    <w:lsdException w:name="Plain Table 3" w:uiPriority="43"/>
+    <w:lsdException w:name="Plain Table 4" w:uiPriority="44"/>
+    <w:lsdException w:name="Plain Table 5" w:uiPriority="45"/>
+    <w:lsdException w:name="Grid Table Light" w:uiPriority="40"/>
+    <w:lsdException w:name="Grid Table 1 Light" w:uiPriority="46"/>
+    <w:lsdException w:name="Grid Table 2" w:uiPriority="47"/>
+    <w:lsdException w:name="Grid Table 3" w:uiPriority="48"/>
+    <w:lsdException w:name="Grid Table 4" w:uiPriority="49"/>
+    <w:lsdException w:name="Grid Table 5 Dark" w:uiPriority="50"/>
+    <w:lsdException w:name="Grid Table 6 Colorful" w:uiPriority="51"/>
+    <w:lsdException w:name="Grid Table 7 Colorful" w:uiPriority="52"/>
+    <w:lsdException w:name="Grid Table 1 Light Accent 1" w:uiPriority="46"/>
+    <w:lsdException w:name="Grid Table 2 Accent 1" w:uiPriority="47"/>
+    <w:lsdException w:name="Grid Table 3 Accent 1" w:uiPriority="48"/>
+    <w:lsdException w:name="Grid Table 4 Accent 1" w:uiPriority="49"/>
+    <w:lsdException w:name="Grid Table 5 Dark Accent 1" w:uiPriority="50"/>
+    <w:lsdException w:name="Grid Table 6 Colorful Accent 1" w:uiPriority="51"/>
+    <w:lsdException w:name="Grid Table 7 Colorful Accent 1" w:uiPriority="52"/>
+    <w:lsdException w:name="Grid Table 1 Light Accent 2" w:uiPriority="46"/>
+    <w:lsdException w:name="Grid Table 2 Accent 2" w:uiPriority="47"/>
+    <w:lsdException w:name="Grid Table 3 Accent 2" w:uiPriority="48"/>
+    <w:lsdException w:name="Grid Table 4 Accent 2" w:uiPriority="49"/>
+    <w:lsdException w:name="Grid Table 5 Dark Accent 2" w:uiPriority="50"/>
+    <w:lsdException w:name="Grid Table 6 Colorful Accent 2" w:uiPriority="51"/>
+    <w:lsdException w:name="Grid Table 7 Colorful Accent 2" w:uiPriority="52"/>
+    <w:lsdException w:name="Grid Table 1 Light Accent 3" w:uiPriority="46"/>
+    <w:lsdException w:name="Grid Table 2 Accent 3" w:uiPriority="47"/>
+    <w:lsdException w:name="Grid Table 3 Accent 3" w:uiPriority="48"/>
+    <w:lsdException w:name="Grid Table 4 Accent 3" w:uiPriority="49"/>
+    <w:lsdException w:name="Grid Table 5 Dark Accent 3" w:uiPriority="50"/>
+    <w:lsdException w:name="Grid Table 6 Colorful Accent 3" w:uiPriority="51"/>
+    <w:lsdException w:name="Grid Table 7 Colorful Accent 3" w:uiPriority="52"/>
+    <w:lsdException w:name="Grid Table 1 Light Accent 4" w:uiPriority="46"/>
+    <w:lsdException w:name="Grid Table 2 Accent 4" w:uiPriority="47"/>
+    <w:lsdException w:name="Grid Table 3 Accent 4" w:uiPriority="48"/>
+    <w:lsdException w:name="Grid Table 4 Accent 4" w:uiPriority="49"/>
+    <w:lsdException w:name="Grid Table 5 Dark Accent 4" w:uiPriority="50"/>
+    <w:lsdException w:name="Grid Table 6 Colorful Accent 4" w:uiPriority="51"/>
+    <w:lsdException w:name="Grid Table 7 Colorful Accent 4" w:uiPriority="52"/>
+    <w:lsdException w:name="Grid Table 1 Light Accent 5" w:uiPriority="46"/>
+    <w:lsdException w:name="Grid Table 2 Accent 5" w:uiPriority="47"/>
+    <w:lsdException w:name="Grid Table 3 Accent 5" w:uiPriority="48"/>
+    <w:lsdException w:name="Grid Table 4 Accent 5" w:uiPriority="49"/>
+    <w:lsdException w:name="Grid Table 5 Dark Accent 5" w:uiPriority="50"/>
+    <w:lsdException w:name="Grid Table 6 Colorful Accent 5" w:uiPriority="51"/>
+    <w:lsdException w:name="Grid Table 7 Colorful Accent 5" w:uiPriority="52"/>
+    <w:lsdException w:name="Grid Table 1 Light Accent 6" w:uiPriority="46"/>
+    <w:lsdException w:name="Grid Table 2 Accent 6" w:uiPriority="47"/>
+    <w:lsdException w:name="Grid Table 3 Accent 6" w:uiPriority="48"/>
+    <w:lsdException w:name="Grid Table 4 Accent 6" w:uiPriority="49"/>
+    <w:lsdException w:name="Grid Table 5 Dark Accent 6" w:uiPriority="50"/>
+    <w:lsdException w:name="Grid Table 6 Colorful Accent 6" w:uiPriority="51"/>
+    <w:lsdException w:name="Grid Table 7 Colorful Accent 6" w:uiPriority="52"/>
+    <w:lsdException w:name="List Table 1 Light" w:uiPriority="46"/>
+    <w:lsdException w:name="List Table 2" w:uiPriority="47"/>
+    <w:lsdException w:name="List Table 3" w:uiPriority="48"/>
+    <w:lsdException w:name="List Table 4" w:uiPriority="49"/>
+    <w:lsdException w:name="List Table 5 Dark" w:uiPriority="50"/>
+    <w:lsdException w:name="List Table 6 Colorful" w:uiPriority="51"/>
+    <w:lsdException w:name="List Table 7 Colorful" w:uiPriority="52"/>
+    <w:lsdException w:name="List Table 1 Light Accent 1" w:uiPriority="46"/>
+    <w:lsdException w:name="List Table 2 Accent 1" w:uiPriority="47"/>
+    <w:lsdException w:name="List Table 3 Accent 1" w:uiPriority="48"/>
+    <w:lsdException w:name="List Table 4 Accent 1" w:uiPriority="49"/>
+    <w:lsdException w:name="List Table 5 Dark Accent 1" w:uiPriority="50"/>
+    <w:lsdException w:name="List Table 6 Colorful Accent 1" w:uiPriority="51"/>
+    <w:lsdException w:name="List Table 7 Colorful Accent 1" w:uiPriority="52"/>
+    <w:lsdException w:name="List Table 1 Light Accent 2" w:uiPriority="46"/>
+    <w:lsdException w:name="List Table 2 Accent 2" w:uiPriority="47"/>
+    <w:lsdException w:name="List Table 3 Accent 2" w:uiPriority="48"/>
+    <w:lsdException w:name="List Table 4 Accent 2" w:uiPriority="49"/>
+    <w:lsdException w:name="List Table 5 Dark Accent 2" w:uiPriority="50"/>
+    <w:lsdException w:name="List Table 6 Colorful Accent 2" w:uiPriority="51"/>
+    <w:lsdException w:name="List Table 7 Colorful Accent 2" w:uiPriority="52"/>
+    <w:lsdException w:name="List Table 1 Light Accent 3" w:uiPriority="46"/>
+    <w:lsdException w:name="List Table 2 Accent 3" w:uiPriority="47"/>
+    <w:lsdException w:name="List Table 3 Accent 3" w:uiPriority="48"/>
+    <w:lsdException w:name="List Table 4 Accent 3" w:uiPriority="49"/>
+    <w:lsdException w:name="List Table 5 Dark Accent 3" w:uiPriority="50"/>
+    <w:lsdException w:name="List Table 6 Colorful Accent 3" w:uiPriority="51"/>
+    <w:lsdException w:name="List Table 7 Colorful Accent 3" w:uiPriority="52"/>
+    <w:lsdException w:name="List Table 1 Light Accent 4" w:uiPriority="46"/>
+    <w:lsdException w:name="List Table 2 Accent 4" w:uiPriority="47"/>
+    <w:lsdException w:name="List Table 3 Accent 4" w:uiPriority="48"/>
+    <w:lsdException w:name="List Table 4 Accent 4" w:uiPriority="49"/>
+    <w:lsdException w:name="List Table 5 Dark Accent 4" w:uiPriority="50"/>
+    <w:lsdException w:name="List Table 6 Colorful Accent 4" w:uiPriority="51"/>
+    <w:lsdException w:name="List Table 7 Colorful Accent 4" w:uiPriority="52"/>
+    <w:lsdException w:name="List Table 1 Light Accent 5" w:uiPriority="46"/>
+    <w:lsdException w:name="List Table 2 Accent 5" w:uiPriority="47"/>
+    <w:lsdException w:name="List Table 3 Accent 5" w:uiPriority="48"/>
+    <w:lsdException w:name="List Table 4 Accent 5" w:uiPriority="49"/>
+    <w:lsdException w:name="List Table 5 Dark Accent 5" w:uiPriority="50"/>
+    <w:lsdException w:name="List Table 6 Colorful Accent 5" w:uiPriority="51"/>
+    <w:lsdException w:name="List Table 7 Colorful Accent 5" w:uiPriority="52"/>
+    <w:lsdException w:name="List Table 1 Light Accent 6" w:uiPriority="46"/>
+    <w:lsdException w:name="List Table 2 Accent 6" w:uiPriority="47"/>
+    <w:lsdException w:name="List Table 3 Accent 6" w:uiPriority="48"/>
+    <w:lsdException w:name="List Table 4 Accent 6" w:uiPriority="49"/>
+    <w:lsdException w:name="List Table 5 Dark Accent 6" w:uiPriority="50"/>
+    <w:lsdException w:name="List Table 6 Colorful Accent 6" w:uiPriority="51"/>
+    <w:lsdException w:name="List Table 7 Colorful Accent 6" w:uiPriority="52"/>
+  </w:latentStyles>
+  <w:style w:type="paragraph" w:default="1" w:styleId="a">
+    <w:name w:val="Normal"/>
+    <w:qFormat/>
+  </w:style>
+  <w:style w:type="character" w:default="1" w:styleId="a0">
+    <w:name w:val="Default Paragraph Font"/>
+    <w:uiPriority w:val="1"/>
+    <w:semiHidden/>
+    <w:unhideWhenUsed/>
+  </w:style>
+  <w:style w:type="table" w:default="1" w:styleId="a1">
+    <w:name w:val="Normal Table"/>
+    <w:uiPriority w:val="99"/>
+    <w:semiHidden/>
+    <w:unhideWhenUsed/>
+    <w:tblPr>
+      <w:tblInd w:w="0" w:type="dxa"/>
+      <w:tblCellMar>
+        <w:top w:w="0" w:type="dxa"/>
+        <w:left w:w="108" w:type="dxa"/>
+        <w:bottom w:w="0" w:type="dxa"/>
+        <w:right w:w="108" w:type="dxa"/>
+      </w:tblCellMar>
+    </w:tblPr>
+  </w:style>
+  <w:style w:type="numbering" w:default="1" w:styleId="a2">
+    <w:name w:val="No List"/>
+    <w:uiPriority w:val="99"/>
+    <w:semiHidden/>
+    <w:unhideWhenUsed/>
+  </w:style>
+  <w:style w:type="character" w:styleId="a3">
+    <w:name w:val="Placeholder Text"/>
+    <w:basedOn w:val="a0"/>
+    <w:uiPriority w:val="99"/>
+    <w:semiHidden/>
+    <w:rsid w:val="00F97DDC"/>
+    <w:rPr>
+      <w:color w:val="808080"/>
+    </w:rPr>
+  </w:style>
+</w:styles>
+</file>
+
+<file path=word/glossary/webSettings.xml><?xml version="1.0" encoding="utf-8"?>
+<w:webSettings xmlns:mc="http://schemas.openxmlformats.org/markup-compatibility/2006" xmlns:r="http://schemas.openxmlformats.org/officeDocument/2006/relationships" xmlns:w="http://schemas.openxmlformats.org/wordprocessingml/2006/main" xmlns:w14="http://schemas.microsoft.com/office/word/2010/wordml" xmlns:w15="http://schemas.microsoft.com/office/word/2012/wordml" xmlns:w16se="http://schemas.microsoft.com/office/word/2015/wordml/symex" mc:Ignorable="w14 w15 w16se">
+  <w:optimizeForBrowser/>
+  <w:allowPNG/>
+</w:webSettings>
 </file>
 
 <file path=word/theme/theme1.xml><?xml version="1.0" encoding="utf-8"?>
@@ -2846,7 +4344,7 @@
 </file>
 
 <file path=customXml/itemProps1.xml><?xml version="1.0" encoding="utf-8"?>
-<ds:datastoreItem xmlns:ds="http://schemas.openxmlformats.org/officeDocument/2006/customXml" ds:itemID="{D887C0FB-B76B-4AC7-BCA1-15C4D73D78A5}">
+<ds:datastoreItem xmlns:ds="http://schemas.openxmlformats.org/officeDocument/2006/customXml" ds:itemID="{630812BD-E2C5-4F85-ACAE-6DCDCF385976}">
   <ds:schemaRefs>
     <ds:schemaRef ds:uri="http://schemas.openxmlformats.org/officeDocument/2006/bibliography"/>
   </ds:schemaRefs>

</xml_diff>